<commit_message>
Epic 0 - Roman Kroliak
</commit_message>
<xml_diff>
--- a/ai_14/roman_kroliak/Epic3/epic_3_pactice_and_labs_report_roman_kroliak.docx
+++ b/ai_14/roman_kroliak/Epic3/epic_3_pactice_and_labs_report_roman_kroliak.docx
@@ -4,6 +4,7 @@
   <w:body>
     <w:p>
       <w:pPr>
+        <w:spacing w:after="0" w:line="240" w:lineRule="auto"/>
         <w:jc w:val="center"/>
         <w:rPr>
           <w:rFonts w:ascii="Times New Roman" w:cs="Times New Roman" w:eastAsia="Times New Roman" w:hAnsi="Times New Roman"/>
@@ -23,6 +24,7 @@
     </w:p>
     <w:p>
       <w:pPr>
+        <w:spacing w:after="0" w:line="240" w:lineRule="auto"/>
         <w:jc w:val="center"/>
         <w:rPr>
           <w:rFonts w:ascii="Times New Roman" w:cs="Times New Roman" w:eastAsia="Times New Roman" w:hAnsi="Times New Roman"/>
@@ -62,49 +64,52 @@
     </w:p>
     <w:p>
       <w:pPr>
-        <w:rPr>
-          <w:rFonts w:ascii="Times New Roman" w:cs="Times New Roman" w:eastAsia="Times New Roman" w:hAnsi="Times New Roman"/>
-        </w:rPr>
-      </w:pPr>
-      <w:r>
-        <w:rPr>
-          <w:rtl w:val="0"/>
-        </w:rPr>
-      </w:r>
-    </w:p>
-    <w:p>
-      <w:pPr>
-        <w:rPr>
-          <w:rFonts w:ascii="Times New Roman" w:cs="Times New Roman" w:eastAsia="Times New Roman" w:hAnsi="Times New Roman"/>
-        </w:rPr>
-      </w:pPr>
-      <w:r>
-        <w:rPr>
-          <w:rtl w:val="0"/>
-        </w:rPr>
-      </w:r>
-    </w:p>
-    <w:p>
-      <w:pPr>
-        <w:jc w:val="center"/>
-        <w:rPr>
-          <w:rFonts w:ascii="Times New Roman" w:cs="Times New Roman" w:eastAsia="Times New Roman" w:hAnsi="Times New Roman"/>
-        </w:rPr>
-      </w:pPr>
-      <w:r>
-        <w:rPr>
-          <w:rFonts w:ascii="Times New Roman" w:cs="Times New Roman" w:eastAsia="Times New Roman" w:hAnsi="Times New Roman"/>
-        </w:rPr>
+        <w:spacing w:after="0" w:line="240" w:lineRule="auto"/>
+        <w:rPr>
+          <w:rFonts w:ascii="Times New Roman" w:cs="Times New Roman" w:eastAsia="Times New Roman" w:hAnsi="Times New Roman"/>
+          <w:sz w:val="24"/>
+          <w:szCs w:val="24"/>
+        </w:rPr>
+      </w:pPr>
+      <w:r>
+        <w:rPr>
+          <w:rtl w:val="0"/>
+        </w:rPr>
+      </w:r>
+    </w:p>
+    <w:p>
+      <w:pPr>
+        <w:spacing w:after="0" w:line="240" w:lineRule="auto"/>
+        <w:rPr>
+          <w:rFonts w:ascii="Times New Roman" w:cs="Times New Roman" w:eastAsia="Times New Roman" w:hAnsi="Times New Roman"/>
+          <w:sz w:val="24"/>
+          <w:szCs w:val="24"/>
+        </w:rPr>
+      </w:pPr>
+      <w:r>
+        <w:rPr>
+          <w:rtl w:val="0"/>
+        </w:rPr>
+      </w:r>
+      <w:r>
         <w:drawing>
-          <wp:inline distB="0" distT="0" distL="0" distR="0">
-            <wp:extent cx="2748056" cy="2607634"/>
+          <wp:anchor allowOverlap="1" behindDoc="0" distB="0" distT="0" distL="114300" distR="114300" hidden="0" layoutInCell="1" locked="0" relativeHeight="0" simplePos="0">
+            <wp:simplePos x="0" y="0"/>
+            <wp:positionH relativeFrom="column">
+              <wp:posOffset>1765935</wp:posOffset>
+            </wp:positionH>
+            <wp:positionV relativeFrom="paragraph">
+              <wp:posOffset>65432</wp:posOffset>
+            </wp:positionV>
+            <wp:extent cx="2710845" cy="2571750"/>
             <wp:effectExtent b="0" l="0" r="0" t="0"/>
-            <wp:docPr id="7" name="image8.jpg"/>
+            <wp:wrapNone/>
+            <wp:docPr descr="A blue and white logo&#10;&#10;Description automatically generated" id="1" name="image1.jpg"/>
             <a:graphic>
               <a:graphicData uri="http://schemas.openxmlformats.org/drawingml/2006/picture">
                 <pic:pic>
                   <pic:nvPicPr>
-                    <pic:cNvPr id="0" name="image8.jpg"/>
+                    <pic:cNvPr descr="A blue and white logo&#10;&#10;Description automatically generated" id="0" name="image1.jpg"/>
                     <pic:cNvPicPr preferRelativeResize="0"/>
                   </pic:nvPicPr>
                   <pic:blipFill>
@@ -117,7 +122,7 @@
                   <pic:spPr>
                     <a:xfrm>
                       <a:off x="0" y="0"/>
-                      <a:ext cx="2748056" cy="2607634"/>
+                      <a:ext cx="2710845" cy="2571750"/>
                     </a:xfrm>
                     <a:prstGeom prst="rect"/>
                     <a:ln/>
@@ -125,18 +130,93 @@
                 </pic:pic>
               </a:graphicData>
             </a:graphic>
-          </wp:inline>
+          </wp:anchor>
         </w:drawing>
       </w:r>
-      <w:r>
-        <w:rPr>
-          <w:rtl w:val="0"/>
-        </w:rPr>
-      </w:r>
-    </w:p>
-    <w:p>
-      <w:pPr>
-        <w:spacing w:line="240" w:lineRule="auto"/>
+    </w:p>
+    <w:p>
+      <w:pPr>
+        <w:spacing w:after="0" w:line="240" w:lineRule="auto"/>
+        <w:jc w:val="center"/>
+        <w:rPr>
+          <w:rFonts w:ascii="Times New Roman" w:cs="Times New Roman" w:eastAsia="Times New Roman" w:hAnsi="Times New Roman"/>
+          <w:sz w:val="24"/>
+          <w:szCs w:val="24"/>
+        </w:rPr>
+      </w:pPr>
+      <w:r>
+        <w:rPr>
+          <w:rtl w:val="0"/>
+        </w:rPr>
+      </w:r>
+    </w:p>
+    <w:p>
+      <w:pPr>
+        <w:spacing w:after="0" w:line="240" w:lineRule="auto"/>
+        <w:jc w:val="center"/>
+        <w:rPr>
+          <w:rFonts w:ascii="Times New Roman" w:cs="Times New Roman" w:eastAsia="Times New Roman" w:hAnsi="Times New Roman"/>
+          <w:sz w:val="24"/>
+          <w:szCs w:val="24"/>
+        </w:rPr>
+      </w:pPr>
+      <w:r>
+        <w:rPr>
+          <w:rtl w:val="0"/>
+        </w:rPr>
+      </w:r>
+    </w:p>
+    <w:p>
+      <w:pPr>
+        <w:spacing w:after="0" w:line="240" w:lineRule="auto"/>
+        <w:jc w:val="center"/>
+        <w:rPr>
+          <w:rFonts w:ascii="Times New Roman" w:cs="Times New Roman" w:eastAsia="Times New Roman" w:hAnsi="Times New Roman"/>
+          <w:sz w:val="24"/>
+          <w:szCs w:val="24"/>
+        </w:rPr>
+      </w:pPr>
+      <w:r>
+        <w:rPr>
+          <w:rtl w:val="0"/>
+        </w:rPr>
+      </w:r>
+    </w:p>
+    <w:p>
+      <w:pPr>
+        <w:spacing w:after="0" w:line="240" w:lineRule="auto"/>
+        <w:jc w:val="center"/>
+        <w:rPr>
+          <w:rFonts w:ascii="Times New Roman" w:cs="Times New Roman" w:eastAsia="Times New Roman" w:hAnsi="Times New Roman"/>
+          <w:sz w:val="24"/>
+          <w:szCs w:val="24"/>
+        </w:rPr>
+      </w:pPr>
+      <w:r>
+        <w:rPr>
+          <w:rtl w:val="0"/>
+        </w:rPr>
+      </w:r>
+    </w:p>
+    <w:p>
+      <w:pPr>
+        <w:spacing w:after="0" w:line="240" w:lineRule="auto"/>
+        <w:jc w:val="center"/>
+        <w:rPr>
+          <w:rFonts w:ascii="Times New Roman" w:cs="Times New Roman" w:eastAsia="Times New Roman" w:hAnsi="Times New Roman"/>
+          <w:sz w:val="24"/>
+          <w:szCs w:val="24"/>
+        </w:rPr>
+      </w:pPr>
+      <w:r>
+        <w:rPr>
+          <w:rtl w:val="0"/>
+        </w:rPr>
+      </w:r>
+    </w:p>
+    <w:p>
+      <w:pPr>
+        <w:spacing w:after="0" w:line="240" w:lineRule="auto"/>
         <w:jc w:val="center"/>
         <w:rPr>
           <w:rFonts w:ascii="Times New Roman" w:cs="Times New Roman" w:eastAsia="Times New Roman" w:hAnsi="Times New Roman"/>
@@ -153,7 +233,7 @@
     </w:p>
     <w:p>
       <w:pPr>
-        <w:spacing w:line="240" w:lineRule="auto"/>
+        <w:spacing w:after="0" w:line="240" w:lineRule="auto"/>
         <w:jc w:val="center"/>
         <w:rPr>
           <w:rFonts w:ascii="Times New Roman" w:cs="Times New Roman" w:eastAsia="Times New Roman" w:hAnsi="Times New Roman"/>
@@ -164,33 +244,47 @@
       </w:pPr>
       <w:r>
         <w:rPr>
+          <w:rtl w:val="0"/>
+        </w:rPr>
+      </w:r>
+    </w:p>
+    <w:p>
+      <w:pPr>
+        <w:spacing w:after="0" w:line="240" w:lineRule="auto"/>
+        <w:jc w:val="center"/>
+        <w:rPr>
           <w:rFonts w:ascii="Times New Roman" w:cs="Times New Roman" w:eastAsia="Times New Roman" w:hAnsi="Times New Roman"/>
           <w:b w:val="1"/>
           <w:sz w:val="40"/>
           <w:szCs w:val="40"/>
+        </w:rPr>
+      </w:pPr>
+      <w:r>
+        <w:rPr>
+          <w:rtl w:val="0"/>
+        </w:rPr>
+      </w:r>
+    </w:p>
+    <w:p>
+      <w:pPr>
+        <w:spacing w:after="0" w:line="240" w:lineRule="auto"/>
+        <w:jc w:val="center"/>
+        <w:rPr>
+          <w:rFonts w:ascii="Times New Roman" w:cs="Times New Roman" w:eastAsia="Times New Roman" w:hAnsi="Times New Roman"/>
+          <w:b w:val="1"/>
+          <w:sz w:val="40"/>
+          <w:szCs w:val="40"/>
+        </w:rPr>
+      </w:pPr>
+      <w:r>
+        <w:rPr>
+          <w:rFonts w:ascii="Times New Roman" w:cs="Times New Roman" w:eastAsia="Times New Roman" w:hAnsi="Times New Roman"/>
+          <w:b w:val="1"/>
+          <w:sz w:val="40"/>
+          <w:szCs w:val="40"/>
           <w:rtl w:val="0"/>
         </w:rPr>
         <w:t xml:space="preserve">Звіт</w:t>
-      </w:r>
-    </w:p>
-    <w:p>
-      <w:pPr>
-        <w:spacing w:line="240" w:lineRule="auto"/>
-        <w:jc w:val="center"/>
-        <w:rPr>
-          <w:rFonts w:ascii="Times New Roman" w:cs="Times New Roman" w:eastAsia="Times New Roman" w:hAnsi="Times New Roman"/>
-          <w:sz w:val="28"/>
-          <w:szCs w:val="28"/>
-        </w:rPr>
-      </w:pPr>
-      <w:r>
-        <w:rPr>
-          <w:rFonts w:ascii="Times New Roman" w:cs="Times New Roman" w:eastAsia="Times New Roman" w:hAnsi="Times New Roman"/>
-          <w:sz w:val="28"/>
-          <w:szCs w:val="28"/>
-          <w:rtl w:val="0"/>
-        </w:rPr>
-        <w:t xml:space="preserve">про виконання </w:t>
       </w:r>
     </w:p>
     <w:p>
@@ -199,7 +293,7 @@
           <w:tab w:val="center" w:leader="none" w:pos="4819"/>
           <w:tab w:val="left" w:leader="none" w:pos="7468"/>
         </w:tabs>
-        <w:spacing w:line="240" w:lineRule="auto"/>
+        <w:spacing w:after="0" w:line="240" w:lineRule="auto"/>
         <w:rPr>
           <w:rFonts w:ascii="Times New Roman" w:cs="Times New Roman" w:eastAsia="Times New Roman" w:hAnsi="Times New Roman"/>
           <w:b w:val="1"/>
@@ -216,12 +310,147 @@
           <w:rtl w:val="0"/>
         </w:rPr>
         <w:tab/>
-        <w:t xml:space="preserve">Лабораторних та практичних робіт № 3</w:t>
-      </w:r>
-    </w:p>
-    <w:p>
-      <w:pPr>
-        <w:spacing w:line="240" w:lineRule="auto"/>
+      </w:r>
+    </w:p>
+    <w:p>
+      <w:pPr>
+        <w:tabs>
+          <w:tab w:val="center" w:leader="none" w:pos="4819"/>
+          <w:tab w:val="left" w:leader="none" w:pos="7468"/>
+        </w:tabs>
+        <w:spacing w:after="0" w:line="240" w:lineRule="auto"/>
+        <w:rPr>
+          <w:rFonts w:ascii="Times New Roman" w:cs="Times New Roman" w:eastAsia="Times New Roman" w:hAnsi="Times New Roman"/>
+          <w:b w:val="1"/>
+          <w:sz w:val="28"/>
+          <w:szCs w:val="28"/>
+        </w:rPr>
+      </w:pPr>
+      <w:r>
+        <w:rPr>
+          <w:rtl w:val="0"/>
+        </w:rPr>
+      </w:r>
+    </w:p>
+    <w:p>
+      <w:pPr>
+        <w:tabs>
+          <w:tab w:val="center" w:leader="none" w:pos="4819"/>
+          <w:tab w:val="left" w:leader="none" w:pos="7468"/>
+        </w:tabs>
+        <w:spacing w:after="0" w:line="240" w:lineRule="auto"/>
+        <w:rPr>
+          <w:rFonts w:ascii="Times New Roman" w:cs="Times New Roman" w:eastAsia="Times New Roman" w:hAnsi="Times New Roman"/>
+          <w:b w:val="1"/>
+          <w:sz w:val="28"/>
+          <w:szCs w:val="28"/>
+        </w:rPr>
+      </w:pPr>
+      <w:r>
+        <w:rPr>
+          <w:rtl w:val="0"/>
+        </w:rPr>
+      </w:r>
+    </w:p>
+    <w:p>
+      <w:pPr>
+        <w:tabs>
+          <w:tab w:val="center" w:leader="none" w:pos="4819"/>
+          <w:tab w:val="left" w:leader="none" w:pos="7468"/>
+        </w:tabs>
+        <w:spacing w:after="0" w:line="240" w:lineRule="auto"/>
+        <w:jc w:val="center"/>
+        <w:rPr>
+          <w:rFonts w:ascii="Times New Roman" w:cs="Times New Roman" w:eastAsia="Times New Roman" w:hAnsi="Times New Roman"/>
+          <w:b w:val="1"/>
+          <w:sz w:val="28"/>
+          <w:szCs w:val="28"/>
+        </w:rPr>
+      </w:pPr>
+      <w:r>
+        <w:rPr>
+          <w:rFonts w:ascii="Times New Roman" w:cs="Times New Roman" w:eastAsia="Times New Roman" w:hAnsi="Times New Roman"/>
+          <w:b w:val="1"/>
+          <w:sz w:val="56"/>
+          <w:szCs w:val="56"/>
+          <w:rtl w:val="0"/>
+        </w:rPr>
+        <w:t xml:space="preserve">Звіт</w:t>
+      </w:r>
+      <w:r>
+        <w:rPr>
+          <w:rFonts w:ascii="Times New Roman" w:cs="Times New Roman" w:eastAsia="Times New Roman" w:hAnsi="Times New Roman"/>
+          <w:b w:val="1"/>
+          <w:sz w:val="28"/>
+          <w:szCs w:val="28"/>
+          <w:rtl w:val="0"/>
+        </w:rPr>
+        <w:t xml:space="preserve"> </w:t>
+      </w:r>
+    </w:p>
+    <w:p>
+      <w:pPr>
+        <w:tabs>
+          <w:tab w:val="center" w:leader="none" w:pos="4819"/>
+          <w:tab w:val="left" w:leader="none" w:pos="7468"/>
+        </w:tabs>
+        <w:spacing w:after="0" w:line="240" w:lineRule="auto"/>
+        <w:jc w:val="center"/>
+        <w:rPr>
+          <w:rFonts w:ascii="Times New Roman" w:cs="Times New Roman" w:eastAsia="Times New Roman" w:hAnsi="Times New Roman"/>
+          <w:b w:val="1"/>
+          <w:sz w:val="28"/>
+          <w:szCs w:val="28"/>
+        </w:rPr>
+      </w:pPr>
+      <w:r>
+        <w:rPr>
+          <w:rFonts w:ascii="Times New Roman" w:cs="Times New Roman" w:eastAsia="Times New Roman" w:hAnsi="Times New Roman"/>
+          <w:b w:val="1"/>
+          <w:sz w:val="28"/>
+          <w:szCs w:val="28"/>
+          <w:rtl w:val="0"/>
+        </w:rPr>
+        <w:t xml:space="preserve">про виконання лабораторних та практичних робіт блоку № 3</w:t>
+      </w:r>
+    </w:p>
+    <w:p>
+      <w:pPr>
+        <w:spacing w:after="0" w:line="240" w:lineRule="auto"/>
+        <w:jc w:val="center"/>
+        <w:rPr>
+          <w:rFonts w:ascii="Times New Roman" w:cs="Times New Roman" w:eastAsia="Times New Roman" w:hAnsi="Times New Roman"/>
+          <w:sz w:val="28"/>
+          <w:szCs w:val="28"/>
+        </w:rPr>
+      </w:pPr>
+      <w:r>
+        <w:rPr>
+          <w:rFonts w:ascii="Times New Roman" w:cs="Times New Roman" w:eastAsia="Times New Roman" w:hAnsi="Times New Roman"/>
+          <w:sz w:val="28"/>
+          <w:szCs w:val="28"/>
+          <w:rtl w:val="0"/>
+        </w:rPr>
+        <w:t xml:space="preserve">На тему:  «Цикли. Вкладені Цикли. Завершення виконання циклів. Функції. Простір імен. Перевантаження функцій. Функції з змінною кількістю параметрів (еліпсис). Рекурсія. Вбудовані функції.»</w:t>
+      </w:r>
+      <w:r>
+        <w:rPr>
+          <w:rFonts w:ascii="Times New Roman" w:cs="Times New Roman" w:eastAsia="Times New Roman" w:hAnsi="Times New Roman"/>
+          <w:sz w:val="24"/>
+          <w:szCs w:val="24"/>
+          <w:rtl w:val="0"/>
+        </w:rPr>
+        <w:t xml:space="preserve"> </w:t>
+      </w:r>
+      <w:r>
+        <w:rPr>
+          <w:rtl w:val="0"/>
+        </w:rPr>
+      </w:r>
+    </w:p>
+    <w:p>
+      <w:pPr>
+        <w:spacing w:after="0" w:line="240" w:lineRule="auto"/>
         <w:jc w:val="center"/>
         <w:rPr>
           <w:rFonts w:ascii="Times New Roman" w:cs="Times New Roman" w:eastAsia="Times New Roman" w:hAnsi="Times New Roman"/>
@@ -252,98 +481,174 @@
     </w:p>
     <w:p>
       <w:pPr>
+        <w:spacing w:after="0" w:line="240" w:lineRule="auto"/>
+        <w:jc w:val="center"/>
+        <w:rPr>
+          <w:rFonts w:ascii="Times New Roman" w:cs="Times New Roman" w:eastAsia="Times New Roman" w:hAnsi="Times New Roman"/>
+          <w:sz w:val="28"/>
+          <w:szCs w:val="28"/>
+        </w:rPr>
+      </w:pPr>
+      <w:r>
+        <w:rPr>
+          <w:rFonts w:ascii="Times New Roman" w:cs="Times New Roman" w:eastAsia="Times New Roman" w:hAnsi="Times New Roman"/>
+          <w:sz w:val="28"/>
+          <w:szCs w:val="28"/>
+          <w:rtl w:val="0"/>
+        </w:rPr>
+        <w:t xml:space="preserve">до:</w:t>
+      </w:r>
+    </w:p>
+    <w:p>
+      <w:pPr>
+        <w:spacing w:after="0" w:line="240" w:lineRule="auto"/>
+        <w:jc w:val="center"/>
+        <w:rPr>
+          <w:rFonts w:ascii="Times New Roman" w:cs="Times New Roman" w:eastAsia="Times New Roman" w:hAnsi="Times New Roman"/>
+          <w:sz w:val="28"/>
+          <w:szCs w:val="28"/>
+        </w:rPr>
+      </w:pPr>
+      <w:r>
+        <w:rPr>
+          <w:rFonts w:ascii="Times New Roman" w:cs="Times New Roman" w:eastAsia="Times New Roman" w:hAnsi="Times New Roman"/>
+          <w:sz w:val="28"/>
+          <w:szCs w:val="28"/>
+          <w:rtl w:val="0"/>
+        </w:rPr>
+        <w:t xml:space="preserve">ВНС Лабораторної Роботи № 2 </w:t>
+      </w:r>
+    </w:p>
+    <w:p>
+      <w:pPr>
+        <w:spacing w:after="0" w:line="240" w:lineRule="auto"/>
+        <w:jc w:val="center"/>
+        <w:rPr>
+          <w:rFonts w:ascii="Times New Roman" w:cs="Times New Roman" w:eastAsia="Times New Roman" w:hAnsi="Times New Roman"/>
+          <w:sz w:val="28"/>
+          <w:szCs w:val="28"/>
+        </w:rPr>
+      </w:pPr>
+      <w:r>
+        <w:rPr>
+          <w:rFonts w:ascii="Times New Roman" w:cs="Times New Roman" w:eastAsia="Times New Roman" w:hAnsi="Times New Roman"/>
+          <w:sz w:val="28"/>
+          <w:szCs w:val="28"/>
+          <w:rtl w:val="0"/>
+        </w:rPr>
+        <w:t xml:space="preserve">ВНС Лабораторної Роботи № 3</w:t>
+      </w:r>
+    </w:p>
+    <w:p>
+      <w:pPr>
+        <w:spacing w:after="0" w:line="240" w:lineRule="auto"/>
+        <w:jc w:val="center"/>
+        <w:rPr>
+          <w:rFonts w:ascii="Times New Roman" w:cs="Times New Roman" w:eastAsia="Times New Roman" w:hAnsi="Times New Roman"/>
+          <w:sz w:val="28"/>
+          <w:szCs w:val="28"/>
+        </w:rPr>
+      </w:pPr>
+      <w:r>
+        <w:rPr>
+          <w:rFonts w:ascii="Times New Roman" w:cs="Times New Roman" w:eastAsia="Times New Roman" w:hAnsi="Times New Roman"/>
+          <w:sz w:val="28"/>
+          <w:szCs w:val="28"/>
+          <w:rtl w:val="0"/>
+        </w:rPr>
+        <w:t xml:space="preserve">ВНС Лабораторної Роботи № 7</w:t>
+      </w:r>
+    </w:p>
+    <w:p>
+      <w:pPr>
+        <w:spacing w:after="0" w:line="240" w:lineRule="auto"/>
+        <w:jc w:val="center"/>
+        <w:rPr>
+          <w:rFonts w:ascii="Times New Roman" w:cs="Times New Roman" w:eastAsia="Times New Roman" w:hAnsi="Times New Roman"/>
+          <w:sz w:val="28"/>
+          <w:szCs w:val="28"/>
+        </w:rPr>
+      </w:pPr>
+      <w:r>
+        <w:rPr>
+          <w:rFonts w:ascii="Times New Roman" w:cs="Times New Roman" w:eastAsia="Times New Roman" w:hAnsi="Times New Roman"/>
+          <w:sz w:val="28"/>
+          <w:szCs w:val="28"/>
+          <w:rtl w:val="0"/>
+        </w:rPr>
+        <w:t xml:space="preserve">Практичних Робіт № 3</w:t>
+      </w:r>
+      <w:r>
+        <w:rPr>
+          <w:rtl w:val="0"/>
+        </w:rPr>
+      </w:r>
+    </w:p>
+    <w:p>
+      <w:pPr>
         <w:spacing w:line="240" w:lineRule="auto"/>
         <w:jc w:val="center"/>
         <w:rPr>
           <w:rFonts w:ascii="Times New Roman" w:cs="Times New Roman" w:eastAsia="Times New Roman" w:hAnsi="Times New Roman"/>
+          <w:b w:val="1"/>
+          <w:smallCaps w:val="1"/>
           <w:sz w:val="28"/>
           <w:szCs w:val="28"/>
         </w:rPr>
       </w:pPr>
       <w:r>
+        <w:rPr>
+          <w:rtl w:val="0"/>
+        </w:rPr>
+      </w:r>
+    </w:p>
+    <w:p>
+      <w:pPr>
+        <w:spacing w:line="360" w:lineRule="auto"/>
+        <w:rPr>
+          <w:rFonts w:ascii="Times New Roman" w:cs="Times New Roman" w:eastAsia="Times New Roman" w:hAnsi="Times New Roman"/>
+          <w:sz w:val="28"/>
+          <w:szCs w:val="28"/>
+        </w:rPr>
+      </w:pPr>
+      <w:r>
+        <w:rPr>
+          <w:rtl w:val="0"/>
+        </w:rPr>
+      </w:r>
+    </w:p>
+    <w:p>
+      <w:pPr>
+        <w:spacing w:line="240" w:lineRule="auto"/>
+        <w:jc w:val="right"/>
         <w:rPr>
           <w:rFonts w:ascii="Times New Roman" w:cs="Times New Roman" w:eastAsia="Times New Roman" w:hAnsi="Times New Roman"/>
           <w:b w:val="1"/>
           <w:i w:val="1"/>
           <w:sz w:val="28"/>
           <w:szCs w:val="28"/>
-          <w:rtl w:val="0"/>
-        </w:rPr>
-        <w:t xml:space="preserve">з розділу</w:t>
-      </w:r>
-      <w:r>
-        <w:rPr>
-          <w:rFonts w:ascii="Times New Roman" w:cs="Times New Roman" w:eastAsia="Times New Roman" w:hAnsi="Times New Roman"/>
-          <w:sz w:val="28"/>
-          <w:szCs w:val="28"/>
-          <w:rtl w:val="0"/>
-        </w:rPr>
-        <w:t xml:space="preserve">:  «</w:t>
-      </w:r>
-      <w:r>
-        <w:rPr>
-          <w:rFonts w:ascii="Times New Roman" w:cs="Times New Roman" w:eastAsia="Times New Roman" w:hAnsi="Times New Roman"/>
-          <w:color w:val="1f1f1f"/>
-          <w:sz w:val="28"/>
-          <w:szCs w:val="28"/>
-          <w:highlight w:val="white"/>
-          <w:rtl w:val="0"/>
-        </w:rPr>
-        <w:t xml:space="preserve">Цикли. Вкладені Цикли. Функції. Перевантаження функцій. Рекурсія</w:t>
-      </w:r>
-      <w:r>
-        <w:rPr>
-          <w:rFonts w:ascii="Times New Roman" w:cs="Times New Roman" w:eastAsia="Times New Roman" w:hAnsi="Times New Roman"/>
-          <w:sz w:val="28"/>
-          <w:szCs w:val="28"/>
-          <w:rtl w:val="0"/>
-        </w:rPr>
-        <w:t xml:space="preserve">»</w:t>
-      </w:r>
-    </w:p>
-    <w:p>
-      <w:pPr>
-        <w:spacing w:line="240" w:lineRule="auto"/>
-        <w:jc w:val="center"/>
-        <w:rPr>
-          <w:rFonts w:ascii="Times New Roman" w:cs="Times New Roman" w:eastAsia="Times New Roman" w:hAnsi="Times New Roman"/>
-          <w:b w:val="1"/>
-          <w:smallCaps w:val="1"/>
-          <w:sz w:val="28"/>
-          <w:szCs w:val="28"/>
-        </w:rPr>
-      </w:pPr>
-      <w:r>
-        <w:rPr>
-          <w:rtl w:val="0"/>
-        </w:rPr>
-      </w:r>
-    </w:p>
-    <w:p>
-      <w:pPr>
-        <w:spacing w:line="360" w:lineRule="auto"/>
-        <w:rPr>
-          <w:rFonts w:ascii="Times New Roman" w:cs="Times New Roman" w:eastAsia="Times New Roman" w:hAnsi="Times New Roman"/>
-          <w:sz w:val="28"/>
-          <w:szCs w:val="28"/>
-        </w:rPr>
-      </w:pPr>
-      <w:r>
-        <w:rPr>
-          <w:rtl w:val="0"/>
-        </w:rPr>
-      </w:r>
-    </w:p>
-    <w:p>
-      <w:pPr>
-        <w:spacing w:line="240" w:lineRule="auto"/>
-        <w:jc w:val="right"/>
+        </w:rPr>
+      </w:pPr>
+      <w:r>
         <w:rPr>
           <w:rFonts w:ascii="Times New Roman" w:cs="Times New Roman" w:eastAsia="Times New Roman" w:hAnsi="Times New Roman"/>
           <w:b w:val="1"/>
           <w:i w:val="1"/>
           <w:sz w:val="28"/>
           <w:szCs w:val="28"/>
+          <w:rtl w:val="0"/>
+        </w:rPr>
+        <w:t xml:space="preserve">Виконав:</w:t>
+      </w:r>
+    </w:p>
+    <w:p>
+      <w:pPr>
+        <w:spacing w:line="240" w:lineRule="auto"/>
+        <w:jc w:val="right"/>
+        <w:rPr>
+          <w:rFonts w:ascii="Times New Roman" w:cs="Times New Roman" w:eastAsia="Times New Roman" w:hAnsi="Times New Roman"/>
+          <w:sz w:val="28"/>
+          <w:szCs w:val="28"/>
         </w:rPr>
       </w:pPr>
       <w:r>
@@ -355,30 +660,30 @@
           <w:szCs w:val="28"/>
           <w:rtl w:val="0"/>
         </w:rPr>
-        <w:t xml:space="preserve">Виконав:</w:t>
+        <w:t xml:space="preserve"> </w:t>
+      </w:r>
+      <w:r>
+        <w:rPr>
+          <w:rFonts w:ascii="Times New Roman" w:cs="Times New Roman" w:eastAsia="Times New Roman" w:hAnsi="Times New Roman"/>
+          <w:sz w:val="28"/>
+          <w:szCs w:val="28"/>
+          <w:rtl w:val="0"/>
+        </w:rPr>
+        <w:t xml:space="preserve">студент групи ШІ-14</w:t>
       </w:r>
     </w:p>
     <w:p>
       <w:pPr>
         <w:spacing w:line="240" w:lineRule="auto"/>
         <w:jc w:val="right"/>
-        <w:rPr>
-          <w:rFonts w:ascii="Times New Roman" w:cs="Times New Roman" w:eastAsia="Times New Roman" w:hAnsi="Times New Roman"/>
-          <w:sz w:val="28"/>
-          <w:szCs w:val="28"/>
-        </w:rPr>
-      </w:pPr>
-      <w:r>
         <w:rPr>
           <w:rFonts w:ascii="Times New Roman" w:cs="Times New Roman" w:eastAsia="Times New Roman" w:hAnsi="Times New Roman"/>
           <w:b w:val="1"/>
           <w:i w:val="1"/>
           <w:sz w:val="28"/>
           <w:szCs w:val="28"/>
-          <w:rtl w:val="0"/>
-        </w:rPr>
-        <w:t xml:space="preserve"> </w:t>
-      </w:r>
+        </w:rPr>
+      </w:pPr>
       <w:r>
         <w:rPr>
           <w:rFonts w:ascii="Times New Roman" w:cs="Times New Roman" w:eastAsia="Times New Roman" w:hAnsi="Times New Roman"/>
@@ -386,45 +691,23 @@
           <w:szCs w:val="28"/>
           <w:rtl w:val="0"/>
         </w:rPr>
-        <w:t xml:space="preserve">студент групи ШІ-14</w:t>
-      </w:r>
-    </w:p>
-    <w:p>
-      <w:pPr>
-        <w:spacing w:line="240" w:lineRule="auto"/>
-        <w:jc w:val="right"/>
-        <w:rPr>
-          <w:rFonts w:ascii="Times New Roman" w:cs="Times New Roman" w:eastAsia="Times New Roman" w:hAnsi="Times New Roman"/>
-          <w:b w:val="1"/>
-          <w:i w:val="1"/>
+        <w:t xml:space="preserve">Кроляк Роман Романович</w:t>
+      </w:r>
+      <w:r>
+        <w:rPr>
+          <w:rtl w:val="0"/>
+        </w:rPr>
+      </w:r>
+    </w:p>
+    <w:p>
+      <w:pPr>
+        <w:rPr>
+          <w:rFonts w:ascii="Times New Roman" w:cs="Times New Roman" w:eastAsia="Times New Roman" w:hAnsi="Times New Roman"/>
           <w:sz w:val="28"/>
           <w:szCs w:val="28"/>
         </w:rPr>
       </w:pPr>
       <w:r>
-        <w:rPr>
-          <w:rFonts w:ascii="Times New Roman" w:cs="Times New Roman" w:eastAsia="Times New Roman" w:hAnsi="Times New Roman"/>
-          <w:sz w:val="28"/>
-          <w:szCs w:val="28"/>
-          <w:rtl w:val="0"/>
-        </w:rPr>
-        <w:t xml:space="preserve">Кроляк Роман Романович</w:t>
-      </w:r>
-      <w:r>
-        <w:rPr>
-          <w:rtl w:val="0"/>
-        </w:rPr>
-      </w:r>
-    </w:p>
-    <w:p>
-      <w:pPr>
-        <w:rPr>
-          <w:rFonts w:ascii="Times New Roman" w:cs="Times New Roman" w:eastAsia="Times New Roman" w:hAnsi="Times New Roman"/>
-          <w:sz w:val="28"/>
-          <w:szCs w:val="28"/>
-        </w:rPr>
-      </w:pPr>
-      <w:r>
         <w:br w:type="page"/>
       </w:r>
       <w:r>
@@ -543,30 +826,6 @@
           <w:rtl w:val="0"/>
         </w:rPr>
         <w:t xml:space="preserve">Теоретичні відомості:</w:t>
-      </w:r>
-    </w:p>
-    <w:p>
-      <w:pPr>
-        <w:numPr>
-          <w:ilvl w:val="0"/>
-          <w:numId w:val="1"/>
-        </w:numPr>
-        <w:spacing w:after="0" w:lineRule="auto"/>
-        <w:ind w:left="720" w:hanging="360"/>
-        <w:rPr>
-          <w:rFonts w:ascii="Times New Roman" w:cs="Times New Roman" w:eastAsia="Times New Roman" w:hAnsi="Times New Roman"/>
-          <w:sz w:val="24"/>
-          <w:szCs w:val="24"/>
-        </w:rPr>
-      </w:pPr>
-      <w:r>
-        <w:rPr>
-          <w:rFonts w:ascii="Times New Roman" w:cs="Times New Roman" w:eastAsia="Times New Roman" w:hAnsi="Times New Roman"/>
-          <w:sz w:val="24"/>
-          <w:szCs w:val="24"/>
-          <w:rtl w:val="0"/>
-        </w:rPr>
-        <w:t xml:space="preserve">Теоретичні відомості з переліком важливих тем:</w:t>
       </w:r>
     </w:p>
     <w:p>
@@ -575,10 +834,33 @@
           <w:ilvl w:val="0"/>
           <w:numId w:val="2"/>
         </w:numPr>
+        <w:spacing w:after="0" w:lineRule="auto"/>
+        <w:ind w:left="720" w:hanging="360"/>
+        <w:rPr>
+          <w:rFonts w:ascii="Times New Roman" w:cs="Times New Roman" w:eastAsia="Times New Roman" w:hAnsi="Times New Roman"/>
+          <w:sz w:val="24"/>
+          <w:szCs w:val="24"/>
+        </w:rPr>
+      </w:pPr>
+      <w:r>
+        <w:rPr>
+          <w:rFonts w:ascii="Times New Roman" w:cs="Times New Roman" w:eastAsia="Times New Roman" w:hAnsi="Times New Roman"/>
+          <w:sz w:val="24"/>
+          <w:szCs w:val="24"/>
+          <w:rtl w:val="0"/>
+        </w:rPr>
+        <w:t xml:space="preserve">Теоретичні відомості з переліком важливих тем:</w:t>
+      </w:r>
+    </w:p>
+    <w:p>
+      <w:pPr>
+        <w:numPr>
+          <w:ilvl w:val="0"/>
+          <w:numId w:val="3"/>
+        </w:numPr>
         <w:spacing w:after="0" w:line="240" w:lineRule="auto"/>
         <w:ind w:left="720" w:hanging="360"/>
         <w:rPr>
-          <w:rFonts w:ascii="Times New Roman" w:cs="Times New Roman" w:eastAsia="Times New Roman" w:hAnsi="Times New Roman"/>
           <w:sz w:val="24"/>
           <w:szCs w:val="24"/>
         </w:rPr>
@@ -591,6 +873,91 @@
           <w:rtl w:val="0"/>
         </w:rPr>
         <w:t xml:space="preserve">Тема №1: Цикли</w:t>
+      </w:r>
+    </w:p>
+    <w:p>
+      <w:pPr>
+        <w:numPr>
+          <w:ilvl w:val="0"/>
+          <w:numId w:val="3"/>
+        </w:numPr>
+        <w:spacing w:after="0" w:line="240" w:lineRule="auto"/>
+        <w:ind w:left="720" w:hanging="360"/>
+        <w:rPr>
+          <w:sz w:val="24"/>
+          <w:szCs w:val="24"/>
+        </w:rPr>
+      </w:pPr>
+      <w:r>
+        <w:rPr>
+          <w:rFonts w:ascii="Times New Roman" w:cs="Times New Roman" w:eastAsia="Times New Roman" w:hAnsi="Times New Roman"/>
+          <w:sz w:val="24"/>
+          <w:szCs w:val="24"/>
+          <w:rtl w:val="0"/>
+        </w:rPr>
+        <w:t xml:space="preserve">Тема №2: Функції</w:t>
+      </w:r>
+    </w:p>
+    <w:p>
+      <w:pPr>
+        <w:numPr>
+          <w:ilvl w:val="0"/>
+          <w:numId w:val="3"/>
+        </w:numPr>
+        <w:spacing w:after="0" w:line="240" w:lineRule="auto"/>
+        <w:ind w:left="720" w:hanging="360"/>
+        <w:rPr>
+          <w:sz w:val="24"/>
+          <w:szCs w:val="24"/>
+        </w:rPr>
+      </w:pPr>
+      <w:r>
+        <w:rPr>
+          <w:rFonts w:ascii="Times New Roman" w:cs="Times New Roman" w:eastAsia="Times New Roman" w:hAnsi="Times New Roman"/>
+          <w:sz w:val="24"/>
+          <w:szCs w:val="24"/>
+          <w:rtl w:val="0"/>
+        </w:rPr>
+        <w:t xml:space="preserve">Тема №3: Перевантажування функцій</w:t>
+      </w:r>
+    </w:p>
+    <w:p>
+      <w:pPr>
+        <w:numPr>
+          <w:ilvl w:val="0"/>
+          <w:numId w:val="3"/>
+        </w:numPr>
+        <w:spacing w:after="0" w:line="240" w:lineRule="auto"/>
+        <w:ind w:left="720" w:hanging="360"/>
+        <w:rPr>
+          <w:sz w:val="24"/>
+          <w:szCs w:val="24"/>
+        </w:rPr>
+      </w:pPr>
+      <w:r>
+        <w:rPr>
+          <w:rFonts w:ascii="Times New Roman" w:cs="Times New Roman" w:eastAsia="Times New Roman" w:hAnsi="Times New Roman"/>
+          <w:sz w:val="24"/>
+          <w:szCs w:val="24"/>
+          <w:rtl w:val="0"/>
+        </w:rPr>
+        <w:t xml:space="preserve">Тема №4: Рекурсивні функції</w:t>
+      </w:r>
+    </w:p>
+    <w:p>
+      <w:pPr>
+        <w:spacing w:after="0" w:line="240" w:lineRule="auto"/>
+        <w:ind w:left="720" w:firstLine="0"/>
+        <w:rPr>
+          <w:rFonts w:ascii="Times New Roman" w:cs="Times New Roman" w:eastAsia="Times New Roman" w:hAnsi="Times New Roman"/>
+          <w:sz w:val="24"/>
+          <w:szCs w:val="24"/>
+        </w:rPr>
+      </w:pPr>
+      <w:r>
+        <w:rPr>
+          <w:rtl w:val="0"/>
+        </w:rPr>
       </w:r>
     </w:p>
     <w:p>
@@ -599,7 +966,7 @@
           <w:ilvl w:val="0"/>
           <w:numId w:val="2"/>
         </w:numPr>
-        <w:spacing w:after="0" w:line="240" w:lineRule="auto"/>
+        <w:spacing w:after="0" w:lineRule="auto"/>
         <w:ind w:left="720" w:hanging="360"/>
         <w:rPr>
           <w:rFonts w:ascii="Times New Roman" w:cs="Times New Roman" w:eastAsia="Times New Roman" w:hAnsi="Times New Roman"/>
@@ -614,106 +981,18 @@
           <w:szCs w:val="24"/>
           <w:rtl w:val="0"/>
         </w:rPr>
-        <w:t xml:space="preserve">Тема №2: Функції</w:t>
+        <w:t xml:space="preserve">Індивідуальний план опрацювання теорії:</w:t>
       </w:r>
     </w:p>
     <w:p>
       <w:pPr>
         <w:numPr>
           <w:ilvl w:val="0"/>
-          <w:numId w:val="2"/>
+          <w:numId w:val="3"/>
         </w:numPr>
         <w:spacing w:after="0" w:line="240" w:lineRule="auto"/>
         <w:ind w:left="720" w:hanging="360"/>
         <w:rPr>
-          <w:rFonts w:ascii="Times New Roman" w:cs="Times New Roman" w:eastAsia="Times New Roman" w:hAnsi="Times New Roman"/>
-          <w:sz w:val="24"/>
-          <w:szCs w:val="24"/>
-        </w:rPr>
-      </w:pPr>
-      <w:r>
-        <w:rPr>
-          <w:rFonts w:ascii="Times New Roman" w:cs="Times New Roman" w:eastAsia="Times New Roman" w:hAnsi="Times New Roman"/>
-          <w:sz w:val="24"/>
-          <w:szCs w:val="24"/>
-          <w:rtl w:val="0"/>
-        </w:rPr>
-        <w:t xml:space="preserve">Тема №3: Перевантажування функцій</w:t>
-      </w:r>
-    </w:p>
-    <w:p>
-      <w:pPr>
-        <w:numPr>
-          <w:ilvl w:val="0"/>
-          <w:numId w:val="2"/>
-        </w:numPr>
-        <w:spacing w:after="0" w:line="240" w:lineRule="auto"/>
-        <w:ind w:left="720" w:hanging="360"/>
-        <w:rPr>
-          <w:rFonts w:ascii="Times New Roman" w:cs="Times New Roman" w:eastAsia="Times New Roman" w:hAnsi="Times New Roman"/>
-          <w:sz w:val="24"/>
-          <w:szCs w:val="24"/>
-        </w:rPr>
-      </w:pPr>
-      <w:r>
-        <w:rPr>
-          <w:rFonts w:ascii="Times New Roman" w:cs="Times New Roman" w:eastAsia="Times New Roman" w:hAnsi="Times New Roman"/>
-          <w:sz w:val="24"/>
-          <w:szCs w:val="24"/>
-          <w:rtl w:val="0"/>
-        </w:rPr>
-        <w:t xml:space="preserve">Тема №4: Рекурсивні функції</w:t>
-      </w:r>
-    </w:p>
-    <w:p>
-      <w:pPr>
-        <w:spacing w:after="0" w:line="240" w:lineRule="auto"/>
-        <w:ind w:left="720" w:firstLine="0"/>
-        <w:rPr>
-          <w:rFonts w:ascii="Times New Roman" w:cs="Times New Roman" w:eastAsia="Times New Roman" w:hAnsi="Times New Roman"/>
-          <w:sz w:val="24"/>
-          <w:szCs w:val="24"/>
-        </w:rPr>
-      </w:pPr>
-      <w:r>
-        <w:rPr>
-          <w:rtl w:val="0"/>
-        </w:rPr>
-      </w:r>
-    </w:p>
-    <w:p>
-      <w:pPr>
-        <w:numPr>
-          <w:ilvl w:val="0"/>
-          <w:numId w:val="1"/>
-        </w:numPr>
-        <w:spacing w:after="0" w:lineRule="auto"/>
-        <w:ind w:left="720" w:hanging="360"/>
-        <w:rPr>
-          <w:rFonts w:ascii="Times New Roman" w:cs="Times New Roman" w:eastAsia="Times New Roman" w:hAnsi="Times New Roman"/>
-          <w:sz w:val="24"/>
-          <w:szCs w:val="24"/>
-        </w:rPr>
-      </w:pPr>
-      <w:r>
-        <w:rPr>
-          <w:rFonts w:ascii="Times New Roman" w:cs="Times New Roman" w:eastAsia="Times New Roman" w:hAnsi="Times New Roman"/>
-          <w:sz w:val="24"/>
-          <w:szCs w:val="24"/>
-          <w:rtl w:val="0"/>
-        </w:rPr>
-        <w:t xml:space="preserve">Індивідуальний план опрацювання теорії:</w:t>
-      </w:r>
-    </w:p>
-    <w:p>
-      <w:pPr>
-        <w:numPr>
-          <w:ilvl w:val="0"/>
-          <w:numId w:val="2"/>
-        </w:numPr>
-        <w:spacing w:after="0" w:line="240" w:lineRule="auto"/>
-        <w:ind w:left="720" w:hanging="360"/>
-        <w:rPr>
           <w:sz w:val="24"/>
           <w:szCs w:val="24"/>
         </w:rPr>
@@ -726,13 +1005,18 @@
           <w:rtl w:val="0"/>
         </w:rPr>
         <w:t xml:space="preserve">Тема №1: Цикли</w:t>
+      </w:r>
+      <w:r>
+        <w:rPr>
+          <w:rtl w:val="0"/>
+        </w:rPr>
       </w:r>
     </w:p>
     <w:p>
       <w:pPr>
         <w:numPr>
           <w:ilvl w:val="1"/>
-          <w:numId w:val="2"/>
+          <w:numId w:val="3"/>
         </w:numPr>
         <w:spacing w:after="0" w:line="240" w:lineRule="auto"/>
         <w:ind w:left="1440" w:hanging="360"/>
@@ -750,12 +1034,17 @@
         </w:rPr>
         <w:t xml:space="preserve">Джерела Інформації</w:t>
       </w:r>
+      <w:r>
+        <w:rPr>
+          <w:rtl w:val="0"/>
+        </w:rPr>
+      </w:r>
     </w:p>
     <w:p>
       <w:pPr>
         <w:numPr>
           <w:ilvl w:val="2"/>
-          <w:numId w:val="2"/>
+          <w:numId w:val="3"/>
         </w:numPr>
         <w:spacing w:after="0" w:line="240" w:lineRule="auto"/>
         <w:ind w:left="2160" w:hanging="360"/>
@@ -787,7 +1076,7 @@
       <w:pPr>
         <w:numPr>
           <w:ilvl w:val="2"/>
-          <w:numId w:val="2"/>
+          <w:numId w:val="3"/>
         </w:numPr>
         <w:spacing w:after="0" w:line="240" w:lineRule="auto"/>
         <w:ind w:left="2160" w:hanging="360"/>
@@ -819,7 +1108,7 @@
       <w:pPr>
         <w:numPr>
           <w:ilvl w:val="2"/>
-          <w:numId w:val="2"/>
+          <w:numId w:val="3"/>
         </w:numPr>
         <w:spacing w:after="0" w:line="240" w:lineRule="auto"/>
         <w:ind w:left="2160" w:hanging="360"/>
@@ -851,7 +1140,7 @@
       <w:pPr>
         <w:numPr>
           <w:ilvl w:val="2"/>
-          <w:numId w:val="2"/>
+          <w:numId w:val="3"/>
         </w:numPr>
         <w:spacing w:after="0" w:line="240" w:lineRule="auto"/>
         <w:ind w:left="2160" w:hanging="360"/>
@@ -883,7 +1172,7 @@
       <w:pPr>
         <w:numPr>
           <w:ilvl w:val="1"/>
-          <w:numId w:val="2"/>
+          <w:numId w:val="3"/>
         </w:numPr>
         <w:spacing w:after="0" w:line="240" w:lineRule="auto"/>
         <w:ind w:left="1440" w:hanging="360"/>
@@ -901,12 +1190,17 @@
         </w:rPr>
         <w:t xml:space="preserve">Що опрацьовано:</w:t>
       </w:r>
+      <w:r>
+        <w:rPr>
+          <w:rtl w:val="0"/>
+        </w:rPr>
+      </w:r>
     </w:p>
     <w:p>
       <w:pPr>
         <w:numPr>
           <w:ilvl w:val="2"/>
-          <w:numId w:val="2"/>
+          <w:numId w:val="3"/>
         </w:numPr>
         <w:spacing w:after="0" w:line="240" w:lineRule="auto"/>
         <w:ind w:left="2160" w:hanging="360"/>
@@ -924,12 +1218,17 @@
         </w:rPr>
         <w:t xml:space="preserve">Вивчення роботи із циклами for, while, do while, а також використання операторів break і continue.</w:t>
       </w:r>
+      <w:r>
+        <w:rPr>
+          <w:rtl w:val="0"/>
+        </w:rPr>
+      </w:r>
     </w:p>
     <w:p>
       <w:pPr>
         <w:numPr>
           <w:ilvl w:val="1"/>
-          <w:numId w:val="2"/>
+          <w:numId w:val="3"/>
         </w:numPr>
         <w:spacing w:after="0" w:line="240" w:lineRule="auto"/>
         <w:ind w:left="1440" w:hanging="360"/>
@@ -947,12 +1246,17 @@
         </w:rPr>
         <w:t xml:space="preserve">Статус: Ознайомлений</w:t>
       </w:r>
+      <w:r>
+        <w:rPr>
+          <w:rtl w:val="0"/>
+        </w:rPr>
+      </w:r>
     </w:p>
     <w:p>
       <w:pPr>
         <w:numPr>
           <w:ilvl w:val="1"/>
-          <w:numId w:val="2"/>
+          <w:numId w:val="3"/>
         </w:numPr>
         <w:spacing w:after="0" w:line="240" w:lineRule="auto"/>
         <w:ind w:left="1440" w:hanging="360"/>
@@ -970,12 +1274,17 @@
         </w:rPr>
         <w:t xml:space="preserve">Початок опрацювання теми: 15.11.2022</w:t>
       </w:r>
+      <w:r>
+        <w:rPr>
+          <w:rtl w:val="0"/>
+        </w:rPr>
+      </w:r>
     </w:p>
     <w:p>
       <w:pPr>
         <w:numPr>
           <w:ilvl w:val="1"/>
-          <w:numId w:val="2"/>
+          <w:numId w:val="3"/>
         </w:numPr>
         <w:spacing w:after="0" w:line="240" w:lineRule="auto"/>
         <w:ind w:left="1440" w:hanging="360"/>
@@ -993,12 +1302,17 @@
         </w:rPr>
         <w:t xml:space="preserve">Звершення опрацювання теми: 19.11.2022</w:t>
       </w:r>
+      <w:r>
+        <w:rPr>
+          <w:rtl w:val="0"/>
+        </w:rPr>
+      </w:r>
     </w:p>
     <w:p>
       <w:pPr>
         <w:numPr>
           <w:ilvl w:val="0"/>
-          <w:numId w:val="2"/>
+          <w:numId w:val="3"/>
         </w:numPr>
         <w:spacing w:after="0" w:line="240" w:lineRule="auto"/>
         <w:ind w:left="720" w:hanging="360"/>
@@ -1016,12 +1330,17 @@
         </w:rPr>
         <w:t xml:space="preserve">Тема №2: Функції</w:t>
       </w:r>
+      <w:r>
+        <w:rPr>
+          <w:rtl w:val="0"/>
+        </w:rPr>
+      </w:r>
     </w:p>
     <w:p>
       <w:pPr>
         <w:numPr>
           <w:ilvl w:val="1"/>
-          <w:numId w:val="2"/>
+          <w:numId w:val="3"/>
         </w:numPr>
         <w:spacing w:after="0" w:line="240" w:lineRule="auto"/>
         <w:ind w:left="1440" w:hanging="360"/>
@@ -1039,12 +1358,17 @@
         </w:rPr>
         <w:t xml:space="preserve">Джерела Інформації:</w:t>
       </w:r>
+      <w:r>
+        <w:rPr>
+          <w:rtl w:val="0"/>
+        </w:rPr>
+      </w:r>
     </w:p>
     <w:p>
       <w:pPr>
         <w:numPr>
           <w:ilvl w:val="2"/>
-          <w:numId w:val="2"/>
+          <w:numId w:val="3"/>
         </w:numPr>
         <w:spacing w:after="0" w:line="240" w:lineRule="auto"/>
         <w:ind w:left="2160" w:hanging="360"/>
@@ -1076,12 +1400,11 @@
       <w:pPr>
         <w:numPr>
           <w:ilvl w:val="2"/>
-          <w:numId w:val="2"/>
+          <w:numId w:val="3"/>
         </w:numPr>
         <w:spacing w:after="0" w:line="240" w:lineRule="auto"/>
         <w:ind w:left="2160" w:hanging="360"/>
         <w:rPr>
-          <w:rFonts w:ascii="Times New Roman" w:cs="Times New Roman" w:eastAsia="Times New Roman" w:hAnsi="Times New Roman"/>
           <w:sz w:val="24"/>
           <w:szCs w:val="24"/>
         </w:rPr>
@@ -1109,12 +1432,11 @@
       <w:pPr>
         <w:numPr>
           <w:ilvl w:val="2"/>
-          <w:numId w:val="2"/>
+          <w:numId w:val="3"/>
         </w:numPr>
         <w:spacing w:after="0" w:line="240" w:lineRule="auto"/>
         <w:ind w:left="2160" w:hanging="360"/>
         <w:rPr>
-          <w:rFonts w:ascii="Times New Roman" w:cs="Times New Roman" w:eastAsia="Times New Roman" w:hAnsi="Times New Roman"/>
           <w:sz w:val="24"/>
           <w:szCs w:val="24"/>
         </w:rPr>
@@ -1142,12 +1464,11 @@
       <w:pPr>
         <w:numPr>
           <w:ilvl w:val="2"/>
-          <w:numId w:val="2"/>
+          <w:numId w:val="3"/>
         </w:numPr>
         <w:spacing w:after="0" w:line="240" w:lineRule="auto"/>
         <w:ind w:left="2160" w:hanging="360"/>
         <w:rPr>
-          <w:rFonts w:ascii="Times New Roman" w:cs="Times New Roman" w:eastAsia="Times New Roman" w:hAnsi="Times New Roman"/>
           <w:sz w:val="24"/>
           <w:szCs w:val="24"/>
         </w:rPr>
@@ -1175,12 +1496,11 @@
       <w:pPr>
         <w:numPr>
           <w:ilvl w:val="2"/>
-          <w:numId w:val="2"/>
+          <w:numId w:val="3"/>
         </w:numPr>
         <w:spacing w:after="0" w:line="240" w:lineRule="auto"/>
         <w:ind w:left="2160" w:hanging="360"/>
         <w:rPr>
-          <w:rFonts w:ascii="Times New Roman" w:cs="Times New Roman" w:eastAsia="Times New Roman" w:hAnsi="Times New Roman"/>
           <w:sz w:val="24"/>
           <w:szCs w:val="24"/>
         </w:rPr>
@@ -1208,12 +1528,11 @@
       <w:pPr>
         <w:numPr>
           <w:ilvl w:val="2"/>
-          <w:numId w:val="2"/>
+          <w:numId w:val="3"/>
         </w:numPr>
         <w:spacing w:after="0" w:line="240" w:lineRule="auto"/>
         <w:ind w:left="2160" w:hanging="360"/>
         <w:rPr>
-          <w:rFonts w:ascii="Times New Roman" w:cs="Times New Roman" w:eastAsia="Times New Roman" w:hAnsi="Times New Roman"/>
           <w:sz w:val="24"/>
           <w:szCs w:val="24"/>
         </w:rPr>
@@ -1241,12 +1560,11 @@
       <w:pPr>
         <w:numPr>
           <w:ilvl w:val="2"/>
-          <w:numId w:val="2"/>
+          <w:numId w:val="3"/>
         </w:numPr>
         <w:spacing w:after="0" w:line="240" w:lineRule="auto"/>
         <w:ind w:left="2160" w:hanging="360"/>
         <w:rPr>
-          <w:rFonts w:ascii="Times New Roman" w:cs="Times New Roman" w:eastAsia="Times New Roman" w:hAnsi="Times New Roman"/>
           <w:sz w:val="24"/>
           <w:szCs w:val="24"/>
         </w:rPr>
@@ -1274,7 +1592,7 @@
       <w:pPr>
         <w:numPr>
           <w:ilvl w:val="1"/>
-          <w:numId w:val="2"/>
+          <w:numId w:val="3"/>
         </w:numPr>
         <w:spacing w:after="0" w:line="240" w:lineRule="auto"/>
         <w:ind w:left="1440" w:hanging="360"/>
@@ -1292,12 +1610,17 @@
         </w:rPr>
         <w:t xml:space="preserve">Що опрацьовано:</w:t>
       </w:r>
+      <w:r>
+        <w:rPr>
+          <w:rtl w:val="0"/>
+        </w:rPr>
+      </w:r>
     </w:p>
     <w:p>
       <w:pPr>
         <w:numPr>
           <w:ilvl w:val="2"/>
-          <w:numId w:val="2"/>
+          <w:numId w:val="3"/>
         </w:numPr>
         <w:spacing w:after="0" w:line="240" w:lineRule="auto"/>
         <w:ind w:left="2160" w:hanging="360"/>
@@ -1315,17 +1638,21 @@
         </w:rPr>
         <w:t xml:space="preserve">Що таке функції</w:t>
       </w:r>
+      <w:r>
+        <w:rPr>
+          <w:rtl w:val="0"/>
+        </w:rPr>
+      </w:r>
     </w:p>
     <w:p>
       <w:pPr>
         <w:numPr>
           <w:ilvl w:val="2"/>
-          <w:numId w:val="2"/>
+          <w:numId w:val="3"/>
         </w:numPr>
         <w:spacing w:after="0" w:line="240" w:lineRule="auto"/>
         <w:ind w:left="2160" w:hanging="360"/>
         <w:rPr>
-          <w:rFonts w:ascii="Times New Roman" w:cs="Times New Roman" w:eastAsia="Times New Roman" w:hAnsi="Times New Roman"/>
           <w:sz w:val="24"/>
           <w:szCs w:val="24"/>
         </w:rPr>
@@ -1344,7 +1671,7 @@
       <w:pPr>
         <w:numPr>
           <w:ilvl w:val="1"/>
-          <w:numId w:val="2"/>
+          <w:numId w:val="3"/>
         </w:numPr>
         <w:spacing w:after="0" w:line="240" w:lineRule="auto"/>
         <w:ind w:left="1440" w:hanging="360"/>
@@ -1362,12 +1689,17 @@
         </w:rPr>
         <w:t xml:space="preserve">Статус: Ознайомлений</w:t>
       </w:r>
+      <w:r>
+        <w:rPr>
+          <w:rtl w:val="0"/>
+        </w:rPr>
+      </w:r>
     </w:p>
     <w:p>
       <w:pPr>
         <w:numPr>
           <w:ilvl w:val="1"/>
-          <w:numId w:val="2"/>
+          <w:numId w:val="3"/>
         </w:numPr>
         <w:spacing w:after="0" w:line="240" w:lineRule="auto"/>
         <w:ind w:left="1440" w:hanging="360"/>
@@ -1385,12 +1717,17 @@
         </w:rPr>
         <w:t xml:space="preserve">Початок опрацювання теми: 20.11.2022</w:t>
       </w:r>
+      <w:r>
+        <w:rPr>
+          <w:rtl w:val="0"/>
+        </w:rPr>
+      </w:r>
     </w:p>
     <w:p>
       <w:pPr>
         <w:numPr>
           <w:ilvl w:val="1"/>
-          <w:numId w:val="2"/>
+          <w:numId w:val="3"/>
         </w:numPr>
         <w:spacing w:after="0" w:line="240" w:lineRule="auto"/>
         <w:ind w:left="1440" w:hanging="360"/>
@@ -1408,12 +1745,17 @@
         </w:rPr>
         <w:t xml:space="preserve">Звершення опрацювання теми: 23.11.2022</w:t>
       </w:r>
+      <w:r>
+        <w:rPr>
+          <w:rtl w:val="0"/>
+        </w:rPr>
+      </w:r>
     </w:p>
     <w:p>
       <w:pPr>
         <w:numPr>
           <w:ilvl w:val="0"/>
-          <w:numId w:val="2"/>
+          <w:numId w:val="3"/>
         </w:numPr>
         <w:spacing w:after="0" w:line="240" w:lineRule="auto"/>
         <w:ind w:left="720" w:hanging="360"/>
@@ -1431,12 +1773,17 @@
         </w:rPr>
         <w:t xml:space="preserve">Тема №3: Перевантажування функцій</w:t>
       </w:r>
+      <w:r>
+        <w:rPr>
+          <w:rtl w:val="0"/>
+        </w:rPr>
+      </w:r>
     </w:p>
     <w:p>
       <w:pPr>
         <w:numPr>
           <w:ilvl w:val="1"/>
-          <w:numId w:val="2"/>
+          <w:numId w:val="3"/>
         </w:numPr>
         <w:spacing w:after="0" w:line="240" w:lineRule="auto"/>
         <w:ind w:left="1440" w:hanging="360"/>
@@ -1454,12 +1801,17 @@
         </w:rPr>
         <w:t xml:space="preserve">Джерела Інформації:</w:t>
       </w:r>
+      <w:r>
+        <w:rPr>
+          <w:rtl w:val="0"/>
+        </w:rPr>
+      </w:r>
     </w:p>
     <w:p>
       <w:pPr>
         <w:numPr>
           <w:ilvl w:val="2"/>
-          <w:numId w:val="2"/>
+          <w:numId w:val="3"/>
         </w:numPr>
         <w:spacing w:after="0" w:line="240" w:lineRule="auto"/>
         <w:ind w:left="2160" w:hanging="360"/>
@@ -1491,7 +1843,7 @@
       <w:pPr>
         <w:numPr>
           <w:ilvl w:val="1"/>
-          <w:numId w:val="2"/>
+          <w:numId w:val="3"/>
         </w:numPr>
         <w:spacing w:after="0" w:line="240" w:lineRule="auto"/>
         <w:ind w:left="1440" w:hanging="360"/>
@@ -1509,12 +1861,17 @@
         </w:rPr>
         <w:t xml:space="preserve">Що опрацьовано:</w:t>
       </w:r>
+      <w:r>
+        <w:rPr>
+          <w:rtl w:val="0"/>
+        </w:rPr>
+      </w:r>
     </w:p>
     <w:p>
       <w:pPr>
         <w:numPr>
           <w:ilvl w:val="2"/>
-          <w:numId w:val="2"/>
+          <w:numId w:val="3"/>
         </w:numPr>
         <w:spacing w:after="0" w:line="240" w:lineRule="auto"/>
         <w:ind w:left="2160" w:hanging="360"/>
@@ -1532,17 +1889,21 @@
         </w:rPr>
         <w:t xml:space="preserve">Що таке перевантаження функцій</w:t>
       </w:r>
+      <w:r>
+        <w:rPr>
+          <w:rtl w:val="0"/>
+        </w:rPr>
+      </w:r>
     </w:p>
     <w:p>
       <w:pPr>
         <w:numPr>
           <w:ilvl w:val="2"/>
-          <w:numId w:val="2"/>
+          <w:numId w:val="3"/>
         </w:numPr>
         <w:spacing w:after="0" w:line="240" w:lineRule="auto"/>
         <w:ind w:left="2160" w:hanging="360"/>
         <w:rPr>
-          <w:rFonts w:ascii="Times New Roman" w:cs="Times New Roman" w:eastAsia="Times New Roman" w:hAnsi="Times New Roman"/>
           <w:sz w:val="24"/>
           <w:szCs w:val="24"/>
         </w:rPr>
@@ -1561,7 +1922,7 @@
       <w:pPr>
         <w:numPr>
           <w:ilvl w:val="1"/>
-          <w:numId w:val="2"/>
+          <w:numId w:val="3"/>
         </w:numPr>
         <w:spacing w:after="0" w:line="240" w:lineRule="auto"/>
         <w:ind w:left="1440" w:hanging="360"/>
@@ -1579,12 +1940,17 @@
         </w:rPr>
         <w:t xml:space="preserve">Статус: Ознайомлений</w:t>
       </w:r>
+      <w:r>
+        <w:rPr>
+          <w:rtl w:val="0"/>
+        </w:rPr>
+      </w:r>
     </w:p>
     <w:p>
       <w:pPr>
         <w:numPr>
           <w:ilvl w:val="1"/>
-          <w:numId w:val="2"/>
+          <w:numId w:val="3"/>
         </w:numPr>
         <w:spacing w:after="0" w:line="240" w:lineRule="auto"/>
         <w:ind w:left="1440" w:hanging="360"/>
@@ -1602,12 +1968,17 @@
         </w:rPr>
         <w:t xml:space="preserve">Початок опрацювання теми: 25.11.2022</w:t>
       </w:r>
+      <w:r>
+        <w:rPr>
+          <w:rtl w:val="0"/>
+        </w:rPr>
+      </w:r>
     </w:p>
     <w:p>
       <w:pPr>
         <w:numPr>
           <w:ilvl w:val="1"/>
-          <w:numId w:val="2"/>
+          <w:numId w:val="3"/>
         </w:numPr>
         <w:spacing w:after="0" w:line="240" w:lineRule="auto"/>
         <w:ind w:left="1440" w:hanging="360"/>
@@ -1625,12 +1996,17 @@
         </w:rPr>
         <w:t xml:space="preserve">Звершення опрацювання теми: 27.11.2022</w:t>
       </w:r>
+      <w:r>
+        <w:rPr>
+          <w:rtl w:val="0"/>
+        </w:rPr>
+      </w:r>
     </w:p>
     <w:p>
       <w:pPr>
         <w:numPr>
           <w:ilvl w:val="0"/>
-          <w:numId w:val="2"/>
+          <w:numId w:val="3"/>
         </w:numPr>
         <w:spacing w:after="0" w:line="240" w:lineRule="auto"/>
         <w:ind w:left="720" w:hanging="360"/>
@@ -1648,12 +2024,17 @@
         </w:rPr>
         <w:t xml:space="preserve">Тема №4: Рекурсивні функції</w:t>
       </w:r>
+      <w:r>
+        <w:rPr>
+          <w:rtl w:val="0"/>
+        </w:rPr>
+      </w:r>
     </w:p>
     <w:p>
       <w:pPr>
         <w:numPr>
           <w:ilvl w:val="1"/>
-          <w:numId w:val="2"/>
+          <w:numId w:val="3"/>
         </w:numPr>
         <w:spacing w:after="0" w:line="240" w:lineRule="auto"/>
         <w:ind w:left="1440" w:hanging="360"/>
@@ -1671,12 +2052,17 @@
         </w:rPr>
         <w:t xml:space="preserve">Джерела Інформації:</w:t>
       </w:r>
+      <w:r>
+        <w:rPr>
+          <w:rtl w:val="0"/>
+        </w:rPr>
+      </w:r>
     </w:p>
     <w:p>
       <w:pPr>
         <w:numPr>
           <w:ilvl w:val="2"/>
-          <w:numId w:val="2"/>
+          <w:numId w:val="3"/>
         </w:numPr>
         <w:spacing w:after="0" w:line="240" w:lineRule="auto"/>
         <w:ind w:left="2160" w:hanging="360"/>
@@ -1708,7 +2094,7 @@
       <w:pPr>
         <w:numPr>
           <w:ilvl w:val="1"/>
-          <w:numId w:val="2"/>
+          <w:numId w:val="3"/>
         </w:numPr>
         <w:spacing w:after="0" w:line="240" w:lineRule="auto"/>
         <w:ind w:left="1440" w:hanging="360"/>
@@ -1726,17 +2112,21 @@
         </w:rPr>
         <w:t xml:space="preserve">Що опрацьовано:</w:t>
       </w:r>
+      <w:r>
+        <w:rPr>
+          <w:rtl w:val="0"/>
+        </w:rPr>
+      </w:r>
     </w:p>
     <w:p>
       <w:pPr>
         <w:numPr>
           <w:ilvl w:val="2"/>
-          <w:numId w:val="2"/>
+          <w:numId w:val="3"/>
         </w:numPr>
         <w:spacing w:after="0" w:line="240" w:lineRule="auto"/>
         <w:ind w:left="2160" w:hanging="360"/>
         <w:rPr>
-          <w:rFonts w:ascii="Times New Roman" w:cs="Times New Roman" w:eastAsia="Times New Roman" w:hAnsi="Times New Roman"/>
           <w:sz w:val="24"/>
           <w:szCs w:val="24"/>
         </w:rPr>
@@ -1755,7 +2145,7 @@
       <w:pPr>
         <w:numPr>
           <w:ilvl w:val="1"/>
-          <w:numId w:val="2"/>
+          <w:numId w:val="3"/>
         </w:numPr>
         <w:spacing w:after="0" w:line="240" w:lineRule="auto"/>
         <w:ind w:left="1440" w:hanging="360"/>
@@ -1773,12 +2163,17 @@
         </w:rPr>
         <w:t xml:space="preserve">Статус: Ознайомлений</w:t>
       </w:r>
+      <w:r>
+        <w:rPr>
+          <w:rtl w:val="0"/>
+        </w:rPr>
+      </w:r>
     </w:p>
     <w:p>
       <w:pPr>
         <w:numPr>
           <w:ilvl w:val="1"/>
-          <w:numId w:val="2"/>
+          <w:numId w:val="3"/>
         </w:numPr>
         <w:spacing w:after="0" w:line="240" w:lineRule="auto"/>
         <w:ind w:left="1440" w:hanging="360"/>
@@ -1796,12 +2191,17 @@
         </w:rPr>
         <w:t xml:space="preserve">Початок опрацювання теми: 28.11.2022</w:t>
       </w:r>
+      <w:r>
+        <w:rPr>
+          <w:rtl w:val="0"/>
+        </w:rPr>
+      </w:r>
     </w:p>
     <w:p>
       <w:pPr>
         <w:numPr>
           <w:ilvl w:val="1"/>
-          <w:numId w:val="2"/>
+          <w:numId w:val="3"/>
         </w:numPr>
         <w:spacing w:after="0" w:line="240" w:lineRule="auto"/>
         <w:ind w:left="1440" w:hanging="360"/>
@@ -1819,6 +2219,11 @@
         </w:rPr>
         <w:t xml:space="preserve">Звершення опрацювання теми: 30.11.2022</w:t>
       </w:r>
+      <w:r>
+        <w:rPr>
+          <w:rtl w:val="0"/>
+        </w:rPr>
+      </w:r>
     </w:p>
     <w:p>
       <w:pPr>
@@ -1881,7 +2286,7 @@
       <w:pPr>
         <w:numPr>
           <w:ilvl w:val="0"/>
-          <w:numId w:val="4"/>
+          <w:numId w:val="1"/>
         </w:numPr>
         <w:spacing w:after="0" w:line="240" w:lineRule="auto"/>
         <w:ind w:left="720" w:hanging="360"/>
@@ -1899,12 +2304,17 @@
         </w:rPr>
         <w:t xml:space="preserve">Варіант завдання: 2</w:t>
       </w:r>
+      <w:r>
+        <w:rPr>
+          <w:rtl w:val="0"/>
+        </w:rPr>
+      </w:r>
     </w:p>
     <w:p>
       <w:pPr>
         <w:numPr>
           <w:ilvl w:val="0"/>
-          <w:numId w:val="4"/>
+          <w:numId w:val="1"/>
         </w:numPr>
         <w:spacing w:after="0" w:line="240" w:lineRule="auto"/>
         <w:ind w:left="720" w:hanging="360"/>
@@ -1922,6 +2332,11 @@
         </w:rPr>
         <w:t xml:space="preserve">Знайти суму цілих додатніх парних чисел, менших 100.</w:t>
       </w:r>
+      <w:r>
+        <w:rPr>
+          <w:rtl w:val="0"/>
+        </w:rPr>
+      </w:r>
     </w:p>
     <w:p>
       <w:pPr>
@@ -1946,7 +2361,7 @@
       <w:pPr>
         <w:numPr>
           <w:ilvl w:val="0"/>
-          <w:numId w:val="4"/>
+          <w:numId w:val="1"/>
         </w:numPr>
         <w:spacing w:after="0" w:line="240" w:lineRule="auto"/>
         <w:ind w:left="720" w:hanging="360"/>
@@ -1964,12 +2379,17 @@
         </w:rPr>
         <w:t xml:space="preserve">Варіант завдання: 2</w:t>
       </w:r>
+      <w:r>
+        <w:rPr>
+          <w:rtl w:val="0"/>
+        </w:rPr>
+      </w:r>
     </w:p>
     <w:p>
       <w:pPr>
         <w:numPr>
           <w:ilvl w:val="0"/>
-          <w:numId w:val="4"/>
+          <w:numId w:val="1"/>
         </w:numPr>
         <w:spacing w:after="0" w:line="240" w:lineRule="auto"/>
         <w:ind w:left="720" w:hanging="360"/>
@@ -1987,17 +2407,21 @@
         </w:rPr>
         <w:t xml:space="preserve">Для х, що змінюється від a до b з кроком (b-a)/10, обчислити функцію f(x), використовуючи її розклад в степеневий ряд для заданого n та для заданої точності ε=0.0001. Обчислення будуть найбільш ефективними, якщо кожен член суми обчислювати за загальною формулою an=(x, n).</w:t>
       </w:r>
+      <w:r>
+        <w:rPr>
+          <w:rtl w:val="0"/>
+        </w:rPr>
+      </w:r>
     </w:p>
     <w:p>
       <w:pPr>
         <w:numPr>
           <w:ilvl w:val="0"/>
-          <w:numId w:val="4"/>
+          <w:numId w:val="1"/>
         </w:numPr>
         <w:spacing w:after="0" w:line="240" w:lineRule="auto"/>
         <w:ind w:left="720" w:hanging="360"/>
         <w:rPr>
-          <w:rFonts w:ascii="Times New Roman" w:cs="Times New Roman" w:eastAsia="Times New Roman" w:hAnsi="Times New Roman"/>
           <w:sz w:val="24"/>
           <w:szCs w:val="24"/>
         </w:rPr>
@@ -2012,12 +2436,12 @@
           <wp:inline distB="114300" distT="114300" distL="114300" distR="114300">
             <wp:extent cx="5714048" cy="510859"/>
             <wp:effectExtent b="0" l="0" r="0" t="0"/>
-            <wp:docPr id="5" name="image2.png"/>
+            <wp:docPr id="3" name="image10.png"/>
             <a:graphic>
               <a:graphicData uri="http://schemas.openxmlformats.org/drawingml/2006/picture">
                 <pic:pic>
                   <pic:nvPicPr>
-                    <pic:cNvPr id="0" name="image2.png"/>
+                    <pic:cNvPr id="0" name="image10.png"/>
                     <pic:cNvPicPr preferRelativeResize="0"/>
                   </pic:nvPicPr>
                   <pic:blipFill>
@@ -2051,7 +2475,7 @@
       <w:pPr>
         <w:numPr>
           <w:ilvl w:val="0"/>
-          <w:numId w:val="4"/>
+          <w:numId w:val="1"/>
         </w:numPr>
         <w:spacing w:after="0" w:line="240" w:lineRule="auto"/>
         <w:ind w:left="720" w:hanging="360"/>
@@ -2071,7 +2495,7 @@
       </w:r>
       <w:r>
         <w:rPr>
-          <w:rFonts w:ascii="Symbol" w:cs="Symbol" w:eastAsia="Symbol" w:hAnsi="Symbol"/>
+          <w:rFonts w:ascii="Noto Sans Symbols" w:cs="Noto Sans Symbols" w:eastAsia="Noto Sans Symbols" w:hAnsi="Noto Sans Symbols"/>
           <w:sz w:val="24"/>
           <w:szCs w:val="24"/>
           <w:rtl w:val="0"/>
@@ -2087,6 +2511,11 @@
         </w:rPr>
         <w:t xml:space="preserve">. Зовнішній цикл організує зміну параметра х. </w:t>
       </w:r>
+      <w:r>
+        <w:rPr>
+          <w:rtl w:val="0"/>
+        </w:rPr>
+      </w:r>
     </w:p>
     <w:p>
       <w:pPr>
@@ -2105,6 +2534,172 @@
           <w:rtl w:val="0"/>
         </w:rPr>
         <w:t xml:space="preserve">Завдання №3 VNS Lab 7 Task 1</w:t>
+      </w:r>
+    </w:p>
+    <w:p>
+      <w:pPr>
+        <w:numPr>
+          <w:ilvl w:val="0"/>
+          <w:numId w:val="1"/>
+        </w:numPr>
+        <w:spacing w:after="0" w:line="240" w:lineRule="auto"/>
+        <w:ind w:left="720" w:hanging="360"/>
+        <w:rPr>
+          <w:sz w:val="24"/>
+          <w:szCs w:val="24"/>
+        </w:rPr>
+      </w:pPr>
+      <w:r>
+        <w:rPr>
+          <w:rFonts w:ascii="Times New Roman" w:cs="Times New Roman" w:eastAsia="Times New Roman" w:hAnsi="Times New Roman"/>
+          <w:sz w:val="24"/>
+          <w:szCs w:val="24"/>
+          <w:rtl w:val="0"/>
+        </w:rPr>
+        <w:t xml:space="preserve">Варіант завдання: 2</w:t>
+      </w:r>
+      <w:r>
+        <w:rPr>
+          <w:rtl w:val="0"/>
+        </w:rPr>
+      </w:r>
+    </w:p>
+    <w:p>
+      <w:pPr>
+        <w:numPr>
+          <w:ilvl w:val="0"/>
+          <w:numId w:val="1"/>
+        </w:numPr>
+        <w:spacing w:after="0" w:line="240" w:lineRule="auto"/>
+        <w:ind w:left="720" w:hanging="360"/>
+        <w:rPr>
+          <w:sz w:val="24"/>
+          <w:szCs w:val="24"/>
+        </w:rPr>
+      </w:pPr>
+      <w:r>
+        <w:rPr>
+          <w:rFonts w:ascii="Times New Roman" w:cs="Times New Roman" w:eastAsia="Times New Roman" w:hAnsi="Times New Roman"/>
+          <w:sz w:val="24"/>
+          <w:szCs w:val="24"/>
+          <w:rtl w:val="0"/>
+        </w:rPr>
+        <w:t xml:space="preserve">Написати функцію mult зі змінною кількістю параметрів, що знаходить добуток чисел типу float. Написати викликаючу функцію main, що звертається до функції mult не менше трьох разів з кількістю параметрів 3, 7, 11.</w:t>
+      </w:r>
+      <w:r>
+        <w:rPr>
+          <w:rtl w:val="0"/>
+        </w:rPr>
+      </w:r>
+    </w:p>
+    <w:p>
+      <w:pPr>
+        <w:shd w:fill="ffffff" w:val="clear"/>
+        <w:spacing w:after="150" w:line="240" w:lineRule="auto"/>
+        <w:rPr>
+          <w:rFonts w:ascii="Times New Roman" w:cs="Times New Roman" w:eastAsia="Times New Roman" w:hAnsi="Times New Roman"/>
+          <w:color w:val="333333"/>
+          <w:sz w:val="24"/>
+          <w:szCs w:val="24"/>
+        </w:rPr>
+      </w:pPr>
+      <w:r>
+        <w:rPr>
+          <w:rFonts w:ascii="Times New Roman" w:cs="Times New Roman" w:eastAsia="Times New Roman" w:hAnsi="Times New Roman"/>
+          <w:sz w:val="24"/>
+          <w:szCs w:val="24"/>
+          <w:rtl w:val="0"/>
+        </w:rPr>
+        <w:t xml:space="preserve">Завдання №4 Class Practice Task</w:t>
+      </w:r>
+      <w:r>
+        <w:rPr>
+          <w:rtl w:val="0"/>
+        </w:rPr>
+      </w:r>
+    </w:p>
+    <w:p>
+      <w:pPr>
+        <w:numPr>
+          <w:ilvl w:val="0"/>
+          <w:numId w:val="1"/>
+        </w:numPr>
+        <w:spacing w:after="0" w:line="240" w:lineRule="auto"/>
+        <w:ind w:left="720" w:hanging="360"/>
+        <w:rPr>
+          <w:sz w:val="24"/>
+          <w:szCs w:val="24"/>
+        </w:rPr>
+      </w:pPr>
+      <w:r>
+        <w:rPr>
+          <w:rFonts w:ascii="Times New Roman" w:cs="Times New Roman" w:eastAsia="Times New Roman" w:hAnsi="Times New Roman"/>
+          <w:sz w:val="24"/>
+          <w:szCs w:val="24"/>
+          <w:rtl w:val="0"/>
+        </w:rPr>
+        <w:t xml:space="preserve">Перерахувати всі книги.</w:t>
+      </w:r>
+      <w:r>
+        <w:rPr>
+          <w:rtl w:val="0"/>
+        </w:rPr>
+      </w:r>
+    </w:p>
+    <w:p>
+      <w:pPr>
+        <w:numPr>
+          <w:ilvl w:val="0"/>
+          <w:numId w:val="1"/>
+        </w:numPr>
+        <w:spacing w:after="0" w:line="240" w:lineRule="auto"/>
+        <w:ind w:left="720" w:hanging="360"/>
+        <w:rPr>
+          <w:sz w:val="24"/>
+          <w:szCs w:val="24"/>
+        </w:rPr>
+      </w:pPr>
+      <w:r>
+        <w:rPr>
+          <w:rFonts w:ascii="Times New Roman" w:cs="Times New Roman" w:eastAsia="Times New Roman" w:hAnsi="Times New Roman"/>
+          <w:sz w:val="24"/>
+          <w:szCs w:val="24"/>
+          <w:rtl w:val="0"/>
+        </w:rPr>
+        <w:t xml:space="preserve">Ви створюєте просту програму керування бібліотекою. Книги в бібліотеці є, користувачі можуть їх взяти або повернути. Програма повинна вміти: перерахувати всі книги, дозволити взяти книгу (за наявності), дозволити повернення книги.</w:t>
+      </w:r>
+      <w:r>
+        <w:rPr>
+          <w:rtl w:val="0"/>
+        </w:rPr>
+      </w:r>
+    </w:p>
+    <w:p>
+      <w:pPr>
+        <w:numPr>
+          <w:ilvl w:val="0"/>
+          <w:numId w:val="1"/>
+        </w:numPr>
+        <w:spacing w:after="0" w:line="240" w:lineRule="auto"/>
+        <w:ind w:left="720" w:hanging="360"/>
+        <w:rPr>
+          <w:sz w:val="24"/>
+          <w:szCs w:val="24"/>
+        </w:rPr>
+      </w:pPr>
+      <w:r>
+        <w:rPr>
+          <w:rFonts w:ascii="Times New Roman" w:cs="Times New Roman" w:eastAsia="Times New Roman" w:hAnsi="Times New Roman"/>
+          <w:sz w:val="24"/>
+          <w:szCs w:val="24"/>
+          <w:rtl w:val="0"/>
+        </w:rPr>
+        <w:t xml:space="preserve">Вимоги: </w:t>
+      </w:r>
+      <w:r>
+        <w:rPr>
+          <w:rtl w:val="0"/>
+        </w:rPr>
       </w:r>
     </w:p>
     <w:p>
@@ -2116,18 +2711,19 @@
         <w:spacing w:after="0" w:line="240" w:lineRule="auto"/>
         <w:ind w:left="720" w:hanging="360"/>
         <w:rPr>
-          <w:sz w:val="24"/>
-          <w:szCs w:val="24"/>
-        </w:rPr>
-      </w:pPr>
-      <w:r>
-        <w:rPr>
-          <w:rFonts w:ascii="Times New Roman" w:cs="Times New Roman" w:eastAsia="Times New Roman" w:hAnsi="Times New Roman"/>
-          <w:sz w:val="24"/>
-          <w:szCs w:val="24"/>
-          <w:rtl w:val="0"/>
-        </w:rPr>
-        <w:t xml:space="preserve">Варіант завдання: 2</w:t>
+          <w:rFonts w:ascii="Times New Roman" w:cs="Times New Roman" w:eastAsia="Times New Roman" w:hAnsi="Times New Roman"/>
+          <w:sz w:val="24"/>
+          <w:szCs w:val="24"/>
+        </w:rPr>
+      </w:pPr>
+      <w:r>
+        <w:rPr>
+          <w:rFonts w:ascii="Times New Roman" w:cs="Times New Roman" w:eastAsia="Times New Roman" w:hAnsi="Times New Roman"/>
+          <w:sz w:val="24"/>
+          <w:szCs w:val="24"/>
+          <w:rtl w:val="0"/>
+        </w:rPr>
+        <w:t xml:space="preserve">while: продовжувати працювати, доки користувач не вирішить вийти.</w:t>
       </w:r>
     </w:p>
     <w:p>
@@ -2139,44 +2735,19 @@
         <w:spacing w:after="0" w:line="240" w:lineRule="auto"/>
         <w:ind w:left="720" w:hanging="360"/>
         <w:rPr>
-          <w:sz w:val="24"/>
-          <w:szCs w:val="24"/>
-        </w:rPr>
-      </w:pPr>
-      <w:r>
-        <w:rPr>
-          <w:rFonts w:ascii="Times New Roman" w:cs="Times New Roman" w:eastAsia="Times New Roman" w:hAnsi="Times New Roman"/>
-          <w:sz w:val="24"/>
-          <w:szCs w:val="24"/>
-          <w:rtl w:val="0"/>
-        </w:rPr>
-        <w:t xml:space="preserve">Написати функцію mult зі змінною кількістю параметрів, що знаходить добуток чисел типу float. Написати викликаючу функцію main, що звертається до функції mult не менше трьох разів з кількістю параметрів 3, 7, 11.</w:t>
-      </w:r>
-    </w:p>
-    <w:p>
-      <w:pPr>
-        <w:shd w:fill="ffffff" w:val="clear"/>
-        <w:spacing w:after="150" w:line="240" w:lineRule="auto"/>
-        <w:rPr>
-          <w:rFonts w:ascii="Times New Roman" w:cs="Times New Roman" w:eastAsia="Times New Roman" w:hAnsi="Times New Roman"/>
-          <w:color w:val="333333"/>
-          <w:sz w:val="24"/>
-          <w:szCs w:val="24"/>
-        </w:rPr>
-      </w:pPr>
-      <w:r>
-        <w:rPr>
-          <w:rFonts w:ascii="Times New Roman" w:cs="Times New Roman" w:eastAsia="Times New Roman" w:hAnsi="Times New Roman"/>
-          <w:sz w:val="24"/>
-          <w:szCs w:val="24"/>
-          <w:rtl w:val="0"/>
-        </w:rPr>
-        <w:t xml:space="preserve">Завдання №4 Class Practice Task</w:t>
-      </w:r>
-      <w:r>
-        <w:rPr>
-          <w:rtl w:val="0"/>
-        </w:rPr>
+          <w:rFonts w:ascii="Times New Roman" w:cs="Times New Roman" w:eastAsia="Times New Roman" w:hAnsi="Times New Roman"/>
+          <w:sz w:val="24"/>
+          <w:szCs w:val="24"/>
+        </w:rPr>
+      </w:pPr>
+      <w:r>
+        <w:rPr>
+          <w:rFonts w:ascii="Times New Roman" w:cs="Times New Roman" w:eastAsia="Times New Roman" w:hAnsi="Times New Roman"/>
+          <w:sz w:val="24"/>
+          <w:szCs w:val="24"/>
+          <w:rtl w:val="0"/>
+        </w:rPr>
+        <w:t xml:space="preserve">do while: Після кожної операції (позичити, повернути, перерахувати) запитуйте користувача, чи хоче він виконати іншу операцію. Якщо так, поверніться назад.</w:t>
       </w:r>
     </w:p>
     <w:p>
@@ -2188,18 +2759,19 @@
         <w:spacing w:after="0" w:line="240" w:lineRule="auto"/>
         <w:ind w:left="720" w:hanging="360"/>
         <w:rPr>
-          <w:sz w:val="24"/>
-          <w:szCs w:val="24"/>
-        </w:rPr>
-      </w:pPr>
-      <w:r>
-        <w:rPr>
-          <w:rFonts w:ascii="Times New Roman" w:cs="Times New Roman" w:eastAsia="Times New Roman" w:hAnsi="Times New Roman"/>
-          <w:sz w:val="24"/>
-          <w:szCs w:val="24"/>
-          <w:rtl w:val="0"/>
-        </w:rPr>
-        <w:t xml:space="preserve">Перерахувати всі книги.</w:t>
+          <w:rFonts w:ascii="Times New Roman" w:cs="Times New Roman" w:eastAsia="Times New Roman" w:hAnsi="Times New Roman"/>
+          <w:sz w:val="24"/>
+          <w:szCs w:val="24"/>
+        </w:rPr>
+      </w:pPr>
+      <w:r>
+        <w:rPr>
+          <w:rFonts w:ascii="Times New Roman" w:cs="Times New Roman" w:eastAsia="Times New Roman" w:hAnsi="Times New Roman"/>
+          <w:sz w:val="24"/>
+          <w:szCs w:val="24"/>
+          <w:rtl w:val="0"/>
+        </w:rPr>
+        <w:t xml:space="preserve">for: список усіх книг за допомогою циклу.</w:t>
       </w:r>
     </w:p>
     <w:p>
@@ -2211,18 +2783,19 @@
         <w:spacing w:after="0" w:line="240" w:lineRule="auto"/>
         <w:ind w:left="720" w:hanging="360"/>
         <w:rPr>
-          <w:sz w:val="24"/>
-          <w:szCs w:val="24"/>
-        </w:rPr>
-      </w:pPr>
-      <w:r>
-        <w:rPr>
-          <w:rFonts w:ascii="Times New Roman" w:cs="Times New Roman" w:eastAsia="Times New Roman" w:hAnsi="Times New Roman"/>
-          <w:sz w:val="24"/>
-          <w:szCs w:val="24"/>
-          <w:rtl w:val="0"/>
-        </w:rPr>
-        <w:t xml:space="preserve">Ви створюєте просту програму керування бібліотекою. Книги в бібліотеці є, користувачі можуть їх взяти або повернути. Програма повинна вміти: перерахувати всі книги, дозволити взяти книгу (за наявності), дозволити повернення книги.</w:t>
+          <w:rFonts w:ascii="Times New Roman" w:cs="Times New Roman" w:eastAsia="Times New Roman" w:hAnsi="Times New Roman"/>
+          <w:sz w:val="24"/>
+          <w:szCs w:val="24"/>
+        </w:rPr>
+      </w:pPr>
+      <w:r>
+        <w:rPr>
+          <w:rFonts w:ascii="Times New Roman" w:cs="Times New Roman" w:eastAsia="Times New Roman" w:hAnsi="Times New Roman"/>
+          <w:sz w:val="24"/>
+          <w:szCs w:val="24"/>
+          <w:rtl w:val="0"/>
+        </w:rPr>
+        <w:t xml:space="preserve">for each: перевірити наявність кожної книги.</w:t>
       </w:r>
     </w:p>
     <w:p>
@@ -2234,164 +2807,45 @@
         <w:spacing w:after="0" w:line="240" w:lineRule="auto"/>
         <w:ind w:left="720" w:hanging="360"/>
         <w:rPr>
-          <w:sz w:val="24"/>
-          <w:szCs w:val="24"/>
-        </w:rPr>
-      </w:pPr>
-      <w:r>
-        <w:rPr>
-          <w:rFonts w:ascii="Times New Roman" w:cs="Times New Roman" w:eastAsia="Times New Roman" w:hAnsi="Times New Roman"/>
-          <w:sz w:val="24"/>
-          <w:szCs w:val="24"/>
-          <w:rtl w:val="0"/>
-        </w:rPr>
-        <w:t xml:space="preserve">Вимоги: </w:t>
+          <w:rFonts w:ascii="Times New Roman" w:cs="Times New Roman" w:eastAsia="Times New Roman" w:hAnsi="Times New Roman"/>
+          <w:sz w:val="24"/>
+          <w:szCs w:val="24"/>
+        </w:rPr>
+      </w:pPr>
+      <w:r>
+        <w:rPr>
+          <w:rFonts w:ascii="Times New Roman" w:cs="Times New Roman" w:eastAsia="Times New Roman" w:hAnsi="Times New Roman"/>
+          <w:sz w:val="24"/>
+          <w:szCs w:val="24"/>
+          <w:rtl w:val="0"/>
+        </w:rPr>
+        <w:t xml:space="preserve">goto: якщо користувач вводить неправильний вибір, використовуйте goto, щоб перенаправити його до головного меню.</w:t>
+      </w:r>
+    </w:p>
+    <w:p>
+      <w:pPr>
+        <w:spacing w:after="0" w:line="240" w:lineRule="auto"/>
+        <w:rPr>
+          <w:rFonts w:ascii="Times New Roman" w:cs="Times New Roman" w:eastAsia="Times New Roman" w:hAnsi="Times New Roman"/>
+          <w:sz w:val="24"/>
+          <w:szCs w:val="24"/>
+        </w:rPr>
+      </w:pPr>
+      <w:r>
+        <w:rPr>
+          <w:rFonts w:ascii="Times New Roman" w:cs="Times New Roman" w:eastAsia="Times New Roman" w:hAnsi="Times New Roman"/>
+          <w:sz w:val="24"/>
+          <w:szCs w:val="24"/>
+          <w:rtl w:val="0"/>
+        </w:rPr>
+        <w:t xml:space="preserve">Завдання №5 Self Practice Task</w:t>
       </w:r>
     </w:p>
     <w:p>
       <w:pPr>
         <w:numPr>
           <w:ilvl w:val="0"/>
-          <w:numId w:val="3"/>
-        </w:numPr>
-        <w:spacing w:after="0" w:line="240" w:lineRule="auto"/>
-        <w:ind w:left="720" w:hanging="360"/>
-        <w:rPr>
-          <w:rFonts w:ascii="Times New Roman" w:cs="Times New Roman" w:eastAsia="Times New Roman" w:hAnsi="Times New Roman"/>
-          <w:sz w:val="24"/>
-          <w:szCs w:val="24"/>
-        </w:rPr>
-      </w:pPr>
-      <w:r>
-        <w:rPr>
-          <w:rFonts w:ascii="Times New Roman" w:cs="Times New Roman" w:eastAsia="Times New Roman" w:hAnsi="Times New Roman"/>
-          <w:sz w:val="24"/>
-          <w:szCs w:val="24"/>
-          <w:rtl w:val="0"/>
-        </w:rPr>
-        <w:t xml:space="preserve">while: продовжувати працювати, доки користувач не вирішить вийти.</w:t>
-      </w:r>
-    </w:p>
-    <w:p>
-      <w:pPr>
-        <w:numPr>
-          <w:ilvl w:val="0"/>
-          <w:numId w:val="3"/>
-        </w:numPr>
-        <w:spacing w:after="0" w:line="240" w:lineRule="auto"/>
-        <w:ind w:left="720" w:hanging="360"/>
-        <w:rPr>
-          <w:rFonts w:ascii="Times New Roman" w:cs="Times New Roman" w:eastAsia="Times New Roman" w:hAnsi="Times New Roman"/>
-          <w:sz w:val="24"/>
-          <w:szCs w:val="24"/>
-        </w:rPr>
-      </w:pPr>
-      <w:r>
-        <w:rPr>
-          <w:rFonts w:ascii="Times New Roman" w:cs="Times New Roman" w:eastAsia="Times New Roman" w:hAnsi="Times New Roman"/>
-          <w:sz w:val="24"/>
-          <w:szCs w:val="24"/>
-          <w:rtl w:val="0"/>
-        </w:rPr>
-        <w:t xml:space="preserve">do while: Після кожної операції (позичити, повернути, перерахувати) запитуйте користувача, чи хоче він виконати іншу операцію. Якщо так, поверніться назад.</w:t>
-      </w:r>
-    </w:p>
-    <w:p>
-      <w:pPr>
-        <w:numPr>
-          <w:ilvl w:val="0"/>
-          <w:numId w:val="3"/>
-        </w:numPr>
-        <w:spacing w:after="0" w:line="240" w:lineRule="auto"/>
-        <w:ind w:left="720" w:hanging="360"/>
-        <w:rPr>
-          <w:rFonts w:ascii="Times New Roman" w:cs="Times New Roman" w:eastAsia="Times New Roman" w:hAnsi="Times New Roman"/>
-          <w:sz w:val="24"/>
-          <w:szCs w:val="24"/>
-        </w:rPr>
-      </w:pPr>
-      <w:r>
-        <w:rPr>
-          <w:rFonts w:ascii="Times New Roman" w:cs="Times New Roman" w:eastAsia="Times New Roman" w:hAnsi="Times New Roman"/>
-          <w:sz w:val="24"/>
-          <w:szCs w:val="24"/>
-          <w:rtl w:val="0"/>
-        </w:rPr>
-        <w:t xml:space="preserve">for: список усіх книг за допомогою циклу.</w:t>
-      </w:r>
-    </w:p>
-    <w:p>
-      <w:pPr>
-        <w:numPr>
-          <w:ilvl w:val="0"/>
-          <w:numId w:val="3"/>
-        </w:numPr>
-        <w:spacing w:after="0" w:line="240" w:lineRule="auto"/>
-        <w:ind w:left="720" w:hanging="360"/>
-        <w:rPr>
-          <w:rFonts w:ascii="Times New Roman" w:cs="Times New Roman" w:eastAsia="Times New Roman" w:hAnsi="Times New Roman"/>
-          <w:sz w:val="24"/>
-          <w:szCs w:val="24"/>
-        </w:rPr>
-      </w:pPr>
-      <w:r>
-        <w:rPr>
-          <w:rFonts w:ascii="Times New Roman" w:cs="Times New Roman" w:eastAsia="Times New Roman" w:hAnsi="Times New Roman"/>
-          <w:sz w:val="24"/>
-          <w:szCs w:val="24"/>
-          <w:rtl w:val="0"/>
-        </w:rPr>
-        <w:t xml:space="preserve">for each: перевірити наявність кожної книги.</w:t>
-      </w:r>
-    </w:p>
-    <w:p>
-      <w:pPr>
-        <w:numPr>
-          <w:ilvl w:val="0"/>
-          <w:numId w:val="3"/>
-        </w:numPr>
-        <w:spacing w:after="0" w:line="240" w:lineRule="auto"/>
-        <w:ind w:left="720" w:hanging="360"/>
-        <w:rPr>
-          <w:rFonts w:ascii="Times New Roman" w:cs="Times New Roman" w:eastAsia="Times New Roman" w:hAnsi="Times New Roman"/>
-          <w:sz w:val="24"/>
-          <w:szCs w:val="24"/>
-        </w:rPr>
-      </w:pPr>
-      <w:r>
-        <w:rPr>
-          <w:rFonts w:ascii="Times New Roman" w:cs="Times New Roman" w:eastAsia="Times New Roman" w:hAnsi="Times New Roman"/>
-          <w:sz w:val="24"/>
-          <w:szCs w:val="24"/>
-          <w:rtl w:val="0"/>
-        </w:rPr>
-        <w:t xml:space="preserve">goto: якщо користувач вводить неправильний вибір, використовуйте goto, щоб перенаправити його до головного меню.</w:t>
-      </w:r>
-    </w:p>
-    <w:p>
-      <w:pPr>
-        <w:spacing w:after="0" w:line="240" w:lineRule="auto"/>
-        <w:rPr>
-          <w:rFonts w:ascii="Times New Roman" w:cs="Times New Roman" w:eastAsia="Times New Roman" w:hAnsi="Times New Roman"/>
-          <w:sz w:val="24"/>
-          <w:szCs w:val="24"/>
-        </w:rPr>
-      </w:pPr>
-      <w:r>
-        <w:rPr>
-          <w:rFonts w:ascii="Times New Roman" w:cs="Times New Roman" w:eastAsia="Times New Roman" w:hAnsi="Times New Roman"/>
-          <w:sz w:val="24"/>
-          <w:szCs w:val="24"/>
-          <w:rtl w:val="0"/>
-        </w:rPr>
-        <w:t xml:space="preserve">Завдання №5 Self Practice Task</w:t>
-      </w:r>
-    </w:p>
-    <w:p>
-      <w:pPr>
-        <w:numPr>
-          <w:ilvl w:val="0"/>
-          <w:numId w:val="4"/>
+          <w:numId w:val="1"/>
         </w:numPr>
         <w:spacing w:after="0" w:line="240" w:lineRule="auto"/>
         <w:ind w:left="720" w:hanging="360"/>
@@ -2423,7 +2877,7 @@
       <w:pPr>
         <w:numPr>
           <w:ilvl w:val="0"/>
-          <w:numId w:val="4"/>
+          <w:numId w:val="1"/>
         </w:numPr>
         <w:spacing w:after="0" w:line="240" w:lineRule="auto"/>
         <w:ind w:left="720" w:hanging="360"/>
@@ -2444,12 +2898,12 @@
           <wp:inline distB="114300" distT="114300" distL="114300" distR="114300">
             <wp:extent cx="5343061" cy="5469076"/>
             <wp:effectExtent b="0" l="0" r="0" t="0"/>
-            <wp:docPr id="1" name="image9.png"/>
+            <wp:docPr id="2" name="image5.png"/>
             <a:graphic>
               <a:graphicData uri="http://schemas.openxmlformats.org/drawingml/2006/picture">
                 <pic:pic>
                   <pic:nvPicPr>
-                    <pic:cNvPr id="0" name="image9.png"/>
+                    <pic:cNvPr id="0" name="image5.png"/>
                     <pic:cNvPicPr preferRelativeResize="0"/>
                   </pic:nvPicPr>
                   <pic:blipFill>
@@ -2529,12 +2983,12 @@
           <wp:inline distB="114300" distT="114300" distL="114300" distR="114300">
             <wp:extent cx="6300160" cy="8051800"/>
             <wp:effectExtent b="0" l="0" r="0" t="0"/>
-            <wp:docPr id="6" name="image6.png"/>
+            <wp:docPr id="5" name="image8.png"/>
             <a:graphic>
               <a:graphicData uri="http://schemas.openxmlformats.org/drawingml/2006/picture">
                 <pic:pic>
                   <pic:nvPicPr>
-                    <pic:cNvPr id="0" name="image6.png"/>
+                    <pic:cNvPr id="0" name="image8.png"/>
                     <pic:cNvPicPr preferRelativeResize="0"/>
                   </pic:nvPicPr>
                   <pic:blipFill>
@@ -2605,7 +3059,7 @@
       <w:pPr>
         <w:numPr>
           <w:ilvl w:val="0"/>
-          <w:numId w:val="4"/>
+          <w:numId w:val="1"/>
         </w:numPr>
         <w:spacing w:after="0" w:line="240" w:lineRule="auto"/>
         <w:ind w:left="720" w:hanging="360"/>
@@ -2623,6 +3077,11 @@
         </w:rPr>
         <w:t xml:space="preserve">Планований час на реалізацію: 30 хв</w:t>
       </w:r>
+      <w:r>
+        <w:rPr>
+          <w:rtl w:val="0"/>
+        </w:rPr>
+      </w:r>
     </w:p>
     <w:p>
       <w:pPr>
@@ -3212,11 +3671,6 @@
           <w:rtl w:val="0"/>
         </w:rPr>
         <w:t xml:space="preserve">https://github.com/artificial-intelligence-department/ai_programming_playground/pull/672/files#diff-3ff7d49b97a45fcf87c1f4a0664f1b1aa49b3e7ea4326d3f66805fbaec4d7f1b</w:t>
-      </w:r>
-      <w:r>
-        <w:rPr>
-          <w:rtl w:val="0"/>
-        </w:rPr>
       </w:r>
     </w:p>
     <w:p>
@@ -13715,12 +14169,12 @@
           <wp:inline distB="114300" distT="114300" distL="114300" distR="114300">
             <wp:extent cx="4667250" cy="638175"/>
             <wp:effectExtent b="0" l="0" r="0" t="0"/>
-            <wp:docPr id="9" name="image4.png"/>
+            <wp:docPr id="4" name="image11.png"/>
             <a:graphic>
               <a:graphicData uri="http://schemas.openxmlformats.org/drawingml/2006/picture">
                 <pic:pic>
                   <pic:nvPicPr>
-                    <pic:cNvPr id="0" name="image4.png"/>
+                    <pic:cNvPr id="0" name="image11.png"/>
                     <pic:cNvPicPr preferRelativeResize="0"/>
                   </pic:nvPicPr>
                   <pic:blipFill>
@@ -13828,12 +14282,12 @@
           <wp:inline distB="114300" distT="114300" distL="114300" distR="114300">
             <wp:extent cx="4695825" cy="3000375"/>
             <wp:effectExtent b="0" l="0" r="0" t="0"/>
-            <wp:docPr id="10" name="image11.png"/>
+            <wp:docPr id="7" name="image2.png"/>
             <a:graphic>
               <a:graphicData uri="http://schemas.openxmlformats.org/drawingml/2006/picture">
                 <pic:pic>
                   <pic:nvPicPr>
-                    <pic:cNvPr id="0" name="image11.png"/>
+                    <pic:cNvPr id="0" name="image2.png"/>
                     <pic:cNvPicPr preferRelativeResize="0"/>
                   </pic:nvPicPr>
                   <pic:blipFill>
@@ -13939,12 +14393,12 @@
           <wp:inline distB="114300" distT="114300" distL="114300" distR="114300">
             <wp:extent cx="4686300" cy="1314450"/>
             <wp:effectExtent b="0" l="0" r="0" t="0"/>
-            <wp:docPr id="3" name="image7.png"/>
+            <wp:docPr id="6" name="image9.png"/>
             <a:graphic>
               <a:graphicData uri="http://schemas.openxmlformats.org/drawingml/2006/picture">
                 <pic:pic>
                   <pic:nvPicPr>
-                    <pic:cNvPr id="0" name="image7.png"/>
+                    <pic:cNvPr id="0" name="image9.png"/>
                     <pic:cNvPicPr preferRelativeResize="0"/>
                   </pic:nvPicPr>
                   <pic:blipFill>
@@ -14072,12 +14526,12 @@
           <wp:inline distB="114300" distT="114300" distL="114300" distR="114300">
             <wp:extent cx="2519120" cy="1884532"/>
             <wp:effectExtent b="0" l="0" r="0" t="0"/>
-            <wp:docPr id="11" name="image5.png"/>
+            <wp:docPr id="9" name="image3.png"/>
             <a:graphic>
               <a:graphicData uri="http://schemas.openxmlformats.org/drawingml/2006/picture">
                 <pic:pic>
                   <pic:nvPicPr>
-                    <pic:cNvPr id="0" name="image5.png"/>
+                    <pic:cNvPr id="0" name="image3.png"/>
                     <pic:cNvPicPr preferRelativeResize="0"/>
                   </pic:nvPicPr>
                   <pic:blipFill>
@@ -14118,12 +14572,12 @@
           <wp:inline distB="114300" distT="114300" distL="114300" distR="114300">
             <wp:extent cx="2525733" cy="4275772"/>
             <wp:effectExtent b="0" l="0" r="0" t="0"/>
-            <wp:docPr id="4" name="image10.png"/>
+            <wp:docPr id="8" name="image6.png"/>
             <a:graphic>
               <a:graphicData uri="http://schemas.openxmlformats.org/drawingml/2006/picture">
                 <pic:pic>
                   <pic:nvPicPr>
-                    <pic:cNvPr id="0" name="image10.png"/>
+                    <pic:cNvPr id="0" name="image6.png"/>
                     <pic:cNvPicPr preferRelativeResize="0"/>
                   </pic:nvPicPr>
                   <pic:blipFill>
@@ -14245,12 +14699,12 @@
           <wp:inline distB="114300" distT="114300" distL="114300" distR="114300">
             <wp:extent cx="6300160" cy="1104900"/>
             <wp:effectExtent b="0" l="0" r="0" t="0"/>
-            <wp:docPr id="8" name="image1.png"/>
+            <wp:docPr id="11" name="image4.png"/>
             <a:graphic>
               <a:graphicData uri="http://schemas.openxmlformats.org/drawingml/2006/picture">
                 <pic:pic>
                   <pic:nvPicPr>
-                    <pic:cNvPr id="0" name="image1.png"/>
+                    <pic:cNvPr id="0" name="image4.png"/>
                     <pic:cNvPicPr preferRelativeResize="0"/>
                   </pic:nvPicPr>
                   <pic:blipFill>
@@ -14319,12 +14773,12 @@
           <wp:inline distB="114300" distT="114300" distL="114300" distR="114300">
             <wp:extent cx="6300160" cy="254000"/>
             <wp:effectExtent b="0" l="0" r="0" t="0"/>
-            <wp:docPr id="2" name="image3.png"/>
+            <wp:docPr id="10" name="image7.png"/>
             <a:graphic>
               <a:graphicData uri="http://schemas.openxmlformats.org/drawingml/2006/picture">
                 <pic:pic>
                   <pic:nvPicPr>
-                    <pic:cNvPr id="0" name="image3.png"/>
+                    <pic:cNvPr id="0" name="image7.png"/>
                     <pic:cNvPicPr preferRelativeResize="0"/>
                   </pic:nvPicPr>
                   <pic:blipFill>
@@ -14496,7 +14950,6 @@
     <w:pPr>
       <w:keepNext w:val="0"/>
       <w:keepLines w:val="0"/>
-      <w:pageBreakBefore w:val="0"/>
       <w:widowControl w:val="1"/>
       <w:pBdr>
         <w:top w:space="0" w:sz="0" w:val="nil"/>
@@ -14556,7 +15009,6 @@
     <w:pPr>
       <w:keepNext w:val="0"/>
       <w:keepLines w:val="0"/>
-      <w:pageBreakBefore w:val="0"/>
       <w:widowControl w:val="1"/>
       <w:pBdr>
         <w:top w:space="0" w:sz="0" w:val="nil"/>
@@ -14600,6 +15052,116 @@
 <w:numbering xmlns:mc="http://schemas.openxmlformats.org/markup-compatibility/2006" xmlns:o="urn:schemas-microsoft-com:office:office" xmlns:r="http://schemas.openxmlformats.org/officeDocument/2006/relationships" xmlns:m="http://schemas.openxmlformats.org/officeDocument/2006/math" xmlns:v="urn:schemas-microsoft-com:vml" xmlns:wp="http://schemas.openxmlformats.org/drawingml/2006/wordprocessingDrawing" xmlns:w10="urn:schemas-microsoft-com:office:word" xmlns:w="http://schemas.openxmlformats.org/wordprocessingml/2006/main" xmlns:wne="http://schemas.microsoft.com/office/word/2006/wordml" xmlns:sl="http://schemas.openxmlformats.org/schemaLibrary/2006/main" xmlns:a="http://schemas.openxmlformats.org/drawingml/2006/main" xmlns:pic="http://schemas.openxmlformats.org/drawingml/2006/picture" xmlns:c="http://schemas.openxmlformats.org/drawingml/2006/chart" xmlns:lc="http://schemas.openxmlformats.org/drawingml/2006/lockedCanvas" xmlns:dgm="http://schemas.openxmlformats.org/drawingml/2006/diagram" xmlns:wps="http://schemas.microsoft.com/office/word/2010/wordprocessingShape" xmlns:wpg="http://schemas.microsoft.com/office/word/2010/wordprocessingGroup" xmlns:w14="http://schemas.microsoft.com/office/word/2010/wordml" xmlns:w15="http://schemas.microsoft.com/office/word/2012/wordml">
   <w:abstractNum w:abstractNumId="1">
     <w:lvl w:ilvl="0">
+      <w:start w:val="0"/>
+      <w:numFmt w:val="bullet"/>
+      <w:lvlText w:val="-"/>
+      <w:lvlJc w:val="left"/>
+      <w:pPr>
+        <w:ind w:left="720" w:hanging="360"/>
+      </w:pPr>
+      <w:rPr>
+        <w:rFonts w:ascii="Calibri" w:cs="Calibri" w:eastAsia="Calibri" w:hAnsi="Calibri"/>
+      </w:rPr>
+    </w:lvl>
+    <w:lvl w:ilvl="1">
+      <w:start w:val="1"/>
+      <w:numFmt w:val="bullet"/>
+      <w:lvlText w:val="o"/>
+      <w:lvlJc w:val="left"/>
+      <w:pPr>
+        <w:ind w:left="1440" w:hanging="360"/>
+      </w:pPr>
+      <w:rPr>
+        <w:rFonts w:ascii="Courier New" w:cs="Courier New" w:eastAsia="Courier New" w:hAnsi="Courier New"/>
+      </w:rPr>
+    </w:lvl>
+    <w:lvl w:ilvl="2">
+      <w:start w:val="1"/>
+      <w:numFmt w:val="bullet"/>
+      <w:lvlText w:val="▪"/>
+      <w:lvlJc w:val="left"/>
+      <w:pPr>
+        <w:ind w:left="2160" w:hanging="360"/>
+      </w:pPr>
+      <w:rPr>
+        <w:rFonts w:ascii="Noto Sans Symbols" w:cs="Noto Sans Symbols" w:eastAsia="Noto Sans Symbols" w:hAnsi="Noto Sans Symbols"/>
+      </w:rPr>
+    </w:lvl>
+    <w:lvl w:ilvl="3">
+      <w:start w:val="1"/>
+      <w:numFmt w:val="bullet"/>
+      <w:lvlText w:val="●"/>
+      <w:lvlJc w:val="left"/>
+      <w:pPr>
+        <w:ind w:left="2880" w:hanging="360"/>
+      </w:pPr>
+      <w:rPr>
+        <w:rFonts w:ascii="Noto Sans Symbols" w:cs="Noto Sans Symbols" w:eastAsia="Noto Sans Symbols" w:hAnsi="Noto Sans Symbols"/>
+      </w:rPr>
+    </w:lvl>
+    <w:lvl w:ilvl="4">
+      <w:start w:val="1"/>
+      <w:numFmt w:val="bullet"/>
+      <w:lvlText w:val="o"/>
+      <w:lvlJc w:val="left"/>
+      <w:pPr>
+        <w:ind w:left="3600" w:hanging="360"/>
+      </w:pPr>
+      <w:rPr>
+        <w:rFonts w:ascii="Courier New" w:cs="Courier New" w:eastAsia="Courier New" w:hAnsi="Courier New"/>
+      </w:rPr>
+    </w:lvl>
+    <w:lvl w:ilvl="5">
+      <w:start w:val="1"/>
+      <w:numFmt w:val="bullet"/>
+      <w:lvlText w:val="▪"/>
+      <w:lvlJc w:val="left"/>
+      <w:pPr>
+        <w:ind w:left="4320" w:hanging="360"/>
+      </w:pPr>
+      <w:rPr>
+        <w:rFonts w:ascii="Noto Sans Symbols" w:cs="Noto Sans Symbols" w:eastAsia="Noto Sans Symbols" w:hAnsi="Noto Sans Symbols"/>
+      </w:rPr>
+    </w:lvl>
+    <w:lvl w:ilvl="6">
+      <w:start w:val="1"/>
+      <w:numFmt w:val="bullet"/>
+      <w:lvlText w:val="●"/>
+      <w:lvlJc w:val="left"/>
+      <w:pPr>
+        <w:ind w:left="5040" w:hanging="360"/>
+      </w:pPr>
+      <w:rPr>
+        <w:rFonts w:ascii="Noto Sans Symbols" w:cs="Noto Sans Symbols" w:eastAsia="Noto Sans Symbols" w:hAnsi="Noto Sans Symbols"/>
+      </w:rPr>
+    </w:lvl>
+    <w:lvl w:ilvl="7">
+      <w:start w:val="1"/>
+      <w:numFmt w:val="bullet"/>
+      <w:lvlText w:val="o"/>
+      <w:lvlJc w:val="left"/>
+      <w:pPr>
+        <w:ind w:left="5760" w:hanging="360"/>
+      </w:pPr>
+      <w:rPr>
+        <w:rFonts w:ascii="Courier New" w:cs="Courier New" w:eastAsia="Courier New" w:hAnsi="Courier New"/>
+      </w:rPr>
+    </w:lvl>
+    <w:lvl w:ilvl="8">
+      <w:start w:val="1"/>
+      <w:numFmt w:val="bullet"/>
+      <w:lvlText w:val="▪"/>
+      <w:lvlJc w:val="left"/>
+      <w:pPr>
+        <w:ind w:left="6480" w:hanging="360"/>
+      </w:pPr>
+      <w:rPr>
+        <w:rFonts w:ascii="Noto Sans Symbols" w:cs="Noto Sans Symbols" w:eastAsia="Noto Sans Symbols" w:hAnsi="Noto Sans Symbols"/>
+      </w:rPr>
+    </w:lvl>
+  </w:abstractNum>
+  <w:abstractNum w:abstractNumId="2">
+    <w:lvl w:ilvl="0">
       <w:start w:val="1"/>
       <w:numFmt w:val="decimal"/>
       <w:lvlText w:val="%1)"/>
@@ -14708,7 +15270,7 @@
       </w:rPr>
     </w:lvl>
   </w:abstractNum>
-  <w:abstractNum w:abstractNumId="2">
+  <w:abstractNum w:abstractNumId="3">
     <w:lvl w:ilvl="0">
       <w:start w:val="1"/>
       <w:numFmt w:val="bullet"/>
@@ -14818,7 +15380,7 @@
       </w:rPr>
     </w:lvl>
   </w:abstractNum>
-  <w:abstractNum w:abstractNumId="3">
+  <w:abstractNum w:abstractNumId="4">
     <w:lvl w:ilvl="0">
       <w:start w:val="1"/>
       <w:numFmt w:val="decimal"/>
@@ -14908,116 +15470,6 @@
         <w:ind w:left="6480" w:hanging="360"/>
       </w:pPr>
       <w:rPr/>
-    </w:lvl>
-  </w:abstractNum>
-  <w:abstractNum w:abstractNumId="4">
-    <w:lvl w:ilvl="0">
-      <w:start w:val="0"/>
-      <w:numFmt w:val="bullet"/>
-      <w:lvlText w:val="-"/>
-      <w:lvlJc w:val="left"/>
-      <w:pPr>
-        <w:ind w:left="720" w:hanging="360"/>
-      </w:pPr>
-      <w:rPr>
-        <w:rFonts w:ascii="Calibri" w:cs="Calibri" w:eastAsia="Calibri" w:hAnsi="Calibri"/>
-      </w:rPr>
-    </w:lvl>
-    <w:lvl w:ilvl="1">
-      <w:start w:val="1"/>
-      <w:numFmt w:val="bullet"/>
-      <w:lvlText w:val="o"/>
-      <w:lvlJc w:val="left"/>
-      <w:pPr>
-        <w:ind w:left="1440" w:hanging="360"/>
-      </w:pPr>
-      <w:rPr>
-        <w:rFonts w:ascii="Courier New" w:cs="Courier New" w:eastAsia="Courier New" w:hAnsi="Courier New"/>
-      </w:rPr>
-    </w:lvl>
-    <w:lvl w:ilvl="2">
-      <w:start w:val="1"/>
-      <w:numFmt w:val="bullet"/>
-      <w:lvlText w:val="▪"/>
-      <w:lvlJc w:val="left"/>
-      <w:pPr>
-        <w:ind w:left="2160" w:hanging="360"/>
-      </w:pPr>
-      <w:rPr>
-        <w:rFonts w:ascii="Noto Sans Symbols" w:cs="Noto Sans Symbols" w:eastAsia="Noto Sans Symbols" w:hAnsi="Noto Sans Symbols"/>
-      </w:rPr>
-    </w:lvl>
-    <w:lvl w:ilvl="3">
-      <w:start w:val="1"/>
-      <w:numFmt w:val="bullet"/>
-      <w:lvlText w:val="●"/>
-      <w:lvlJc w:val="left"/>
-      <w:pPr>
-        <w:ind w:left="2880" w:hanging="360"/>
-      </w:pPr>
-      <w:rPr>
-        <w:rFonts w:ascii="Noto Sans Symbols" w:cs="Noto Sans Symbols" w:eastAsia="Noto Sans Symbols" w:hAnsi="Noto Sans Symbols"/>
-      </w:rPr>
-    </w:lvl>
-    <w:lvl w:ilvl="4">
-      <w:start w:val="1"/>
-      <w:numFmt w:val="bullet"/>
-      <w:lvlText w:val="o"/>
-      <w:lvlJc w:val="left"/>
-      <w:pPr>
-        <w:ind w:left="3600" w:hanging="360"/>
-      </w:pPr>
-      <w:rPr>
-        <w:rFonts w:ascii="Courier New" w:cs="Courier New" w:eastAsia="Courier New" w:hAnsi="Courier New"/>
-      </w:rPr>
-    </w:lvl>
-    <w:lvl w:ilvl="5">
-      <w:start w:val="1"/>
-      <w:numFmt w:val="bullet"/>
-      <w:lvlText w:val="▪"/>
-      <w:lvlJc w:val="left"/>
-      <w:pPr>
-        <w:ind w:left="4320" w:hanging="360"/>
-      </w:pPr>
-      <w:rPr>
-        <w:rFonts w:ascii="Noto Sans Symbols" w:cs="Noto Sans Symbols" w:eastAsia="Noto Sans Symbols" w:hAnsi="Noto Sans Symbols"/>
-      </w:rPr>
-    </w:lvl>
-    <w:lvl w:ilvl="6">
-      <w:start w:val="1"/>
-      <w:numFmt w:val="bullet"/>
-      <w:lvlText w:val="●"/>
-      <w:lvlJc w:val="left"/>
-      <w:pPr>
-        <w:ind w:left="5040" w:hanging="360"/>
-      </w:pPr>
-      <w:rPr>
-        <w:rFonts w:ascii="Noto Sans Symbols" w:cs="Noto Sans Symbols" w:eastAsia="Noto Sans Symbols" w:hAnsi="Noto Sans Symbols"/>
-      </w:rPr>
-    </w:lvl>
-    <w:lvl w:ilvl="7">
-      <w:start w:val="1"/>
-      <w:numFmt w:val="bullet"/>
-      <w:lvlText w:val="o"/>
-      <w:lvlJc w:val="left"/>
-      <w:pPr>
-        <w:ind w:left="5760" w:hanging="360"/>
-      </w:pPr>
-      <w:rPr>
-        <w:rFonts w:ascii="Courier New" w:cs="Courier New" w:eastAsia="Courier New" w:hAnsi="Courier New"/>
-      </w:rPr>
-    </w:lvl>
-    <w:lvl w:ilvl="8">
-      <w:start w:val="1"/>
-      <w:numFmt w:val="bullet"/>
-      <w:lvlText w:val="▪"/>
-      <w:lvlJc w:val="left"/>
-      <w:pPr>
-        <w:ind w:left="6480" w:hanging="360"/>
-      </w:pPr>
-      <w:rPr>
-        <w:rFonts w:ascii="Noto Sans Symbols" w:cs="Noto Sans Symbols" w:eastAsia="Noto Sans Symbols" w:hAnsi="Noto Sans Symbols"/>
-      </w:rPr>
     </w:lvl>
   </w:abstractNum>
   <w:num w:numId="1">

</xml_diff>